<commit_message>
Trương Ngọc Tuấn - 5 - Build Script  27-5/Build Script.docx - chỉnh sửa lại format
</commit_message>
<xml_diff>
--- a/5. Build Scripts/Build Script  27-5/Build Script.docx
+++ b/5. Build Scripts/Build Script  27-5/Build Script.docx
@@ -971,7 +971,7 @@
           <w:r>
             <w:fldChar w:fldCharType="separate"/>
           </w:r>
-          <w:hyperlink w:anchor="_Toc263011596" w:history="1">
+          <w:hyperlink w:anchor="_Toc263012208" w:history="1">
             <w:r>
               <w:rPr>
                 <w:rStyle w:val="Hyperlink"/>
@@ -1013,7 +1013,7 @@
                 <w:noProof/>
                 <w:webHidden/>
               </w:rPr>
-              <w:instrText xml:space="preserve"> PAGEREF _Toc263011596 \h </w:instrText>
+              <w:instrText xml:space="preserve"> PAGEREF _Toc263012208 \h </w:instrText>
             </w:r>
             <w:r>
               <w:rPr>
@@ -1057,7 +1057,7 @@
               <w:szCs w:val="22"/>
             </w:rPr>
           </w:pPr>
-          <w:hyperlink w:anchor="_Toc263011597" w:history="1">
+          <w:hyperlink w:anchor="_Toc263012209" w:history="1">
             <w:r>
               <w:rPr>
                 <w:rStyle w:val="Hyperlink"/>
@@ -1099,7 +1099,7 @@
                 <w:noProof/>
                 <w:webHidden/>
               </w:rPr>
-              <w:instrText xml:space="preserve"> PAGEREF _Toc263011597 \h </w:instrText>
+              <w:instrText xml:space="preserve"> PAGEREF _Toc263012209 \h </w:instrText>
             </w:r>
             <w:r>
               <w:rPr>
@@ -1143,7 +1143,7 @@
               <w:szCs w:val="22"/>
             </w:rPr>
           </w:pPr>
-          <w:hyperlink w:anchor="_Toc263011598" w:history="1">
+          <w:hyperlink w:anchor="_Toc263012210" w:history="1">
             <w:r>
               <w:rPr>
                 <w:rStyle w:val="Hyperlink"/>
@@ -1185,7 +1185,7 @@
                 <w:noProof/>
                 <w:webHidden/>
               </w:rPr>
-              <w:instrText xml:space="preserve"> PAGEREF _Toc263011598 \h </w:instrText>
+              <w:instrText xml:space="preserve"> PAGEREF _Toc263012210 \h </w:instrText>
             </w:r>
             <w:r>
               <w:rPr>
@@ -1229,7 +1229,7 @@
               <w:szCs w:val="22"/>
             </w:rPr>
           </w:pPr>
-          <w:hyperlink w:anchor="_Toc263011599" w:history="1">
+          <w:hyperlink w:anchor="_Toc263012211" w:history="1">
             <w:r>
               <w:rPr>
                 <w:rStyle w:val="Hyperlink"/>
@@ -1271,7 +1271,7 @@
                 <w:noProof/>
                 <w:webHidden/>
               </w:rPr>
-              <w:instrText xml:space="preserve"> PAGEREF _Toc263011599 \h </w:instrText>
+              <w:instrText xml:space="preserve"> PAGEREF _Toc263012211 \h </w:instrText>
             </w:r>
             <w:r>
               <w:rPr>
@@ -1315,7 +1315,7 @@
               <w:szCs w:val="22"/>
             </w:rPr>
           </w:pPr>
-          <w:hyperlink w:anchor="_Toc263011600" w:history="1">
+          <w:hyperlink w:anchor="_Toc263012212" w:history="1">
             <w:r>
               <w:rPr>
                 <w:rStyle w:val="Hyperlink"/>
@@ -1357,7 +1357,7 @@
                 <w:noProof/>
                 <w:webHidden/>
               </w:rPr>
-              <w:instrText xml:space="preserve"> PAGEREF _Toc263011600 \h </w:instrText>
+              <w:instrText xml:space="preserve"> PAGEREF _Toc263012212 \h </w:instrText>
             </w:r>
             <w:r>
               <w:rPr>
@@ -1401,7 +1401,7 @@
               <w:szCs w:val="22"/>
             </w:rPr>
           </w:pPr>
-          <w:hyperlink w:anchor="_Toc263011601" w:history="1">
+          <w:hyperlink w:anchor="_Toc263012213" w:history="1">
             <w:r>
               <w:rPr>
                 <w:rStyle w:val="Hyperlink"/>
@@ -1443,7 +1443,7 @@
                 <w:noProof/>
                 <w:webHidden/>
               </w:rPr>
-              <w:instrText xml:space="preserve"> PAGEREF _Toc263011601 \h </w:instrText>
+              <w:instrText xml:space="preserve"> PAGEREF _Toc263012213 \h </w:instrText>
             </w:r>
             <w:r>
               <w:rPr>
@@ -1487,7 +1487,7 @@
               <w:szCs w:val="22"/>
             </w:rPr>
           </w:pPr>
-          <w:hyperlink w:anchor="_Toc263011602" w:history="1">
+          <w:hyperlink w:anchor="_Toc263012214" w:history="1">
             <w:r>
               <w:rPr>
                 <w:rStyle w:val="Hyperlink"/>
@@ -1529,7 +1529,7 @@
                 <w:noProof/>
                 <w:webHidden/>
               </w:rPr>
-              <w:instrText xml:space="preserve"> PAGEREF _Toc263011602 \h </w:instrText>
+              <w:instrText xml:space="preserve"> PAGEREF _Toc263012214 \h </w:instrText>
             </w:r>
             <w:r>
               <w:rPr>
@@ -1573,7 +1573,7 @@
               <w:szCs w:val="22"/>
             </w:rPr>
           </w:pPr>
-          <w:hyperlink w:anchor="_Toc263011603" w:history="1">
+          <w:hyperlink w:anchor="_Toc263012215" w:history="1">
             <w:r>
               <w:rPr>
                 <w:rStyle w:val="Hyperlink"/>
@@ -1615,7 +1615,7 @@
                 <w:noProof/>
                 <w:webHidden/>
               </w:rPr>
-              <w:instrText xml:space="preserve"> PAGEREF _Toc263011603 \h </w:instrText>
+              <w:instrText xml:space="preserve"> PAGEREF _Toc263012215 \h </w:instrText>
             </w:r>
             <w:r>
               <w:rPr>
@@ -1659,7 +1659,7 @@
               <w:szCs w:val="22"/>
             </w:rPr>
           </w:pPr>
-          <w:hyperlink w:anchor="_Toc263011604" w:history="1">
+          <w:hyperlink w:anchor="_Toc263012216" w:history="1">
             <w:r>
               <w:rPr>
                 <w:rStyle w:val="Hyperlink"/>
@@ -1701,7 +1701,7 @@
                 <w:noProof/>
                 <w:webHidden/>
               </w:rPr>
-              <w:instrText xml:space="preserve"> PAGEREF _Toc263011604 \h </w:instrText>
+              <w:instrText xml:space="preserve"> PAGEREF _Toc263012216 \h </w:instrText>
             </w:r>
             <w:r>
               <w:rPr>
@@ -1745,7 +1745,7 @@
               <w:szCs w:val="22"/>
             </w:rPr>
           </w:pPr>
-          <w:hyperlink w:anchor="_Toc263011605" w:history="1">
+          <w:hyperlink w:anchor="_Toc263012217" w:history="1">
             <w:r>
               <w:rPr>
                 <w:rStyle w:val="Hyperlink"/>
@@ -1787,7 +1787,7 @@
                 <w:noProof/>
                 <w:webHidden/>
               </w:rPr>
-              <w:instrText xml:space="preserve"> PAGEREF _Toc263011605 \h </w:instrText>
+              <w:instrText xml:space="preserve"> PAGEREF _Toc263012217 \h </w:instrText>
             </w:r>
             <w:r>
               <w:rPr>
@@ -1831,7 +1831,7 @@
               <w:szCs w:val="22"/>
             </w:rPr>
           </w:pPr>
-          <w:hyperlink w:anchor="_Toc263011606" w:history="1">
+          <w:hyperlink w:anchor="_Toc263012218" w:history="1">
             <w:r>
               <w:rPr>
                 <w:rStyle w:val="Hyperlink"/>
@@ -1873,7 +1873,7 @@
                 <w:noProof/>
                 <w:webHidden/>
               </w:rPr>
-              <w:instrText xml:space="preserve"> PAGEREF _Toc263011606 \h </w:instrText>
+              <w:instrText xml:space="preserve"> PAGEREF _Toc263012218 \h </w:instrText>
             </w:r>
             <w:r>
               <w:rPr>
@@ -1916,7 +1916,7 @@
               <w:szCs w:val="22"/>
             </w:rPr>
           </w:pPr>
-          <w:hyperlink w:anchor="_Toc263011607" w:history="1">
+          <w:hyperlink w:anchor="_Toc263012219" w:history="1">
             <w:r>
               <w:rPr>
                 <w:rStyle w:val="Hyperlink"/>
@@ -1937,7 +1937,7 @@
                 <w:rStyle w:val="Hyperlink"/>
                 <w:noProof/>
               </w:rPr>
-              <w:t>Thứ tự thực hiện chạy các target như sau:</w:t>
+              <w:t>Build File bao gồm:</w:t>
             </w:r>
             <w:r>
               <w:rPr>
@@ -1958,7 +1958,7 @@
                 <w:noProof/>
                 <w:webHidden/>
               </w:rPr>
-              <w:instrText xml:space="preserve"> PAGEREF _Toc263011607 \h </w:instrText>
+              <w:instrText xml:space="preserve"> PAGEREF _Toc263012219 \h </w:instrText>
             </w:r>
             <w:r>
               <w:rPr>
@@ -2001,11 +2001,12 @@
               <w:szCs w:val="22"/>
             </w:rPr>
           </w:pPr>
-          <w:hyperlink w:anchor="_Toc263011608" w:history="1">
+          <w:hyperlink w:anchor="_Toc263012220" w:history="1">
             <w:r>
               <w:rPr>
                 <w:rStyle w:val="Hyperlink"/>
                 <w:noProof/>
+                <w:lang w:val="vi-VN"/>
               </w:rPr>
               <w:t>3</w:t>
             </w:r>
@@ -2021,8 +2022,9 @@
               <w:rPr>
                 <w:rStyle w:val="Hyperlink"/>
                 <w:noProof/>
-              </w:rPr>
-              <w:t>Cách chạy file script</w:t>
+                <w:lang w:val="vi-VN"/>
+              </w:rPr>
+              <w:t>Các chức năng thực hiện:</w:t>
             </w:r>
             <w:r>
               <w:rPr>
@@ -2043,7 +2045,7 @@
                 <w:noProof/>
                 <w:webHidden/>
               </w:rPr>
-              <w:instrText xml:space="preserve"> PAGEREF _Toc263011608 \h </w:instrText>
+              <w:instrText xml:space="preserve"> PAGEREF _Toc263012220 \h </w:instrText>
             </w:r>
             <w:r>
               <w:rPr>
@@ -2063,7 +2065,265 @@
                 <w:noProof/>
                 <w:webHidden/>
               </w:rPr>
-              <w:t>3-4</w:t>
+              <w:t>3-3</w:t>
+            </w:r>
+            <w:r>
+              <w:rPr>
+                <w:noProof/>
+                <w:webHidden/>
+              </w:rPr>
+              <w:fldChar w:fldCharType="end"/>
+            </w:r>
+          </w:hyperlink>
+        </w:p>
+        <w:p>
+          <w:pPr>
+            <w:pStyle w:val="TOC1"/>
+            <w:tabs>
+              <w:tab w:val="left" w:pos="1100"/>
+            </w:tabs>
+            <w:rPr>
+              <w:rFonts w:asciiTheme="minorHAnsi" w:eastAsiaTheme="minorEastAsia" w:hAnsiTheme="minorHAnsi" w:cstheme="minorBidi"/>
+              <w:noProof/>
+              <w:szCs w:val="22"/>
+            </w:rPr>
+          </w:pPr>
+          <w:hyperlink w:anchor="_Toc263012221" w:history="1">
+            <w:r>
+              <w:rPr>
+                <w:rStyle w:val="Hyperlink"/>
+                <w:noProof/>
+                <w:lang w:val="vi-VN"/>
+              </w:rPr>
+              <w:t>4</w:t>
+            </w:r>
+            <w:r>
+              <w:rPr>
+                <w:rFonts w:asciiTheme="minorHAnsi" w:eastAsiaTheme="minorEastAsia" w:hAnsiTheme="minorHAnsi" w:cstheme="minorBidi"/>
+                <w:noProof/>
+                <w:szCs w:val="22"/>
+              </w:rPr>
+              <w:tab/>
+            </w:r>
+            <w:r>
+              <w:rPr>
+                <w:rStyle w:val="Hyperlink"/>
+                <w:noProof/>
+              </w:rPr>
+              <w:t>Quá trình thực thi:</w:t>
+            </w:r>
+            <w:r>
+              <w:rPr>
+                <w:noProof/>
+                <w:webHidden/>
+              </w:rPr>
+              <w:tab/>
+            </w:r>
+            <w:r>
+              <w:rPr>
+                <w:noProof/>
+                <w:webHidden/>
+              </w:rPr>
+              <w:fldChar w:fldCharType="begin"/>
+            </w:r>
+            <w:r>
+              <w:rPr>
+                <w:noProof/>
+                <w:webHidden/>
+              </w:rPr>
+              <w:instrText xml:space="preserve"> PAGEREF _Toc263012221 \h </w:instrText>
+            </w:r>
+            <w:r>
+              <w:rPr>
+                <w:noProof/>
+                <w:webHidden/>
+              </w:rPr>
+            </w:r>
+            <w:r>
+              <w:rPr>
+                <w:noProof/>
+                <w:webHidden/>
+              </w:rPr>
+              <w:fldChar w:fldCharType="separate"/>
+            </w:r>
+            <w:r>
+              <w:rPr>
+                <w:noProof/>
+                <w:webHidden/>
+              </w:rPr>
+              <w:t>4-4</w:t>
+            </w:r>
+            <w:r>
+              <w:rPr>
+                <w:noProof/>
+                <w:webHidden/>
+              </w:rPr>
+              <w:fldChar w:fldCharType="end"/>
+            </w:r>
+          </w:hyperlink>
+        </w:p>
+        <w:p>
+          <w:pPr>
+            <w:pStyle w:val="TOC1"/>
+            <w:tabs>
+              <w:tab w:val="left" w:pos="1100"/>
+            </w:tabs>
+            <w:rPr>
+              <w:rFonts w:asciiTheme="minorHAnsi" w:eastAsiaTheme="minorEastAsia" w:hAnsiTheme="minorHAnsi" w:cstheme="minorBidi"/>
+              <w:noProof/>
+              <w:szCs w:val="22"/>
+            </w:rPr>
+          </w:pPr>
+          <w:hyperlink w:anchor="_Toc263012222" w:history="1">
+            <w:r>
+              <w:rPr>
+                <w:rStyle w:val="Hyperlink"/>
+                <w:noProof/>
+                <w:lang w:val="vi-VN"/>
+              </w:rPr>
+              <w:t>5</w:t>
+            </w:r>
+            <w:r>
+              <w:rPr>
+                <w:rFonts w:asciiTheme="minorHAnsi" w:eastAsiaTheme="minorEastAsia" w:hAnsiTheme="minorHAnsi" w:cstheme="minorBidi"/>
+                <w:noProof/>
+                <w:szCs w:val="22"/>
+              </w:rPr>
+              <w:tab/>
+            </w:r>
+            <w:r>
+              <w:rPr>
+                <w:rStyle w:val="Hyperlink"/>
+                <w:noProof/>
+              </w:rPr>
+              <w:t>Các công cụ cần thiết để thực thi:</w:t>
+            </w:r>
+            <w:r>
+              <w:rPr>
+                <w:noProof/>
+                <w:webHidden/>
+              </w:rPr>
+              <w:tab/>
+            </w:r>
+            <w:r>
+              <w:rPr>
+                <w:noProof/>
+                <w:webHidden/>
+              </w:rPr>
+              <w:fldChar w:fldCharType="begin"/>
+            </w:r>
+            <w:r>
+              <w:rPr>
+                <w:noProof/>
+                <w:webHidden/>
+              </w:rPr>
+              <w:instrText xml:space="preserve"> PAGEREF _Toc263012222 \h </w:instrText>
+            </w:r>
+            <w:r>
+              <w:rPr>
+                <w:noProof/>
+                <w:webHidden/>
+              </w:rPr>
+            </w:r>
+            <w:r>
+              <w:rPr>
+                <w:noProof/>
+                <w:webHidden/>
+              </w:rPr>
+              <w:fldChar w:fldCharType="separate"/>
+            </w:r>
+            <w:r>
+              <w:rPr>
+                <w:noProof/>
+                <w:webHidden/>
+              </w:rPr>
+              <w:t>5-4</w:t>
+            </w:r>
+            <w:r>
+              <w:rPr>
+                <w:noProof/>
+                <w:webHidden/>
+              </w:rPr>
+              <w:fldChar w:fldCharType="end"/>
+            </w:r>
+          </w:hyperlink>
+        </w:p>
+        <w:p>
+          <w:pPr>
+            <w:pStyle w:val="TOC1"/>
+            <w:tabs>
+              <w:tab w:val="left" w:pos="1100"/>
+            </w:tabs>
+            <w:rPr>
+              <w:rFonts w:asciiTheme="minorHAnsi" w:eastAsiaTheme="minorEastAsia" w:hAnsiTheme="minorHAnsi" w:cstheme="minorBidi"/>
+              <w:noProof/>
+              <w:szCs w:val="22"/>
+            </w:rPr>
+          </w:pPr>
+          <w:hyperlink w:anchor="_Toc263012223" w:history="1">
+            <w:r>
+              <w:rPr>
+                <w:rStyle w:val="Hyperlink"/>
+                <w:noProof/>
+                <w:lang w:val="vi-VN"/>
+              </w:rPr>
+              <w:t>6</w:t>
+            </w:r>
+            <w:r>
+              <w:rPr>
+                <w:rFonts w:asciiTheme="minorHAnsi" w:eastAsiaTheme="minorEastAsia" w:hAnsiTheme="minorHAnsi" w:cstheme="minorBidi"/>
+                <w:noProof/>
+                <w:szCs w:val="22"/>
+              </w:rPr>
+              <w:tab/>
+            </w:r>
+            <w:r>
+              <w:rPr>
+                <w:rStyle w:val="Hyperlink"/>
+                <w:noProof/>
+              </w:rPr>
+              <w:t>Hướng dẫn build từ command line:</w:t>
+            </w:r>
+            <w:r>
+              <w:rPr>
+                <w:noProof/>
+                <w:webHidden/>
+              </w:rPr>
+              <w:tab/>
+            </w:r>
+            <w:r>
+              <w:rPr>
+                <w:noProof/>
+                <w:webHidden/>
+              </w:rPr>
+              <w:fldChar w:fldCharType="begin"/>
+            </w:r>
+            <w:r>
+              <w:rPr>
+                <w:noProof/>
+                <w:webHidden/>
+              </w:rPr>
+              <w:instrText xml:space="preserve"> PAGEREF _Toc263012223 \h </w:instrText>
+            </w:r>
+            <w:r>
+              <w:rPr>
+                <w:noProof/>
+                <w:webHidden/>
+              </w:rPr>
+            </w:r>
+            <w:r>
+              <w:rPr>
+                <w:noProof/>
+                <w:webHidden/>
+              </w:rPr>
+              <w:fldChar w:fldCharType="separate"/>
+            </w:r>
+            <w:r>
+              <w:rPr>
+                <w:noProof/>
+                <w:webHidden/>
+              </w:rPr>
+              <w:t>6-4</w:t>
             </w:r>
             <w:r>
               <w:rPr>
@@ -2106,7 +2366,7 @@
       <w:pPr>
         <w:pStyle w:val="Heading1"/>
       </w:pPr>
-      <w:bookmarkStart w:id="2" w:name="_Toc263011596"/>
+      <w:bookmarkStart w:id="2" w:name="_Toc263012208"/>
       <w:r>
         <w:lastRenderedPageBreak/>
         <w:t>Build script có các target sau</w:t>
@@ -2117,7 +2377,7 @@
       <w:pPr>
         <w:pStyle w:val="Heading2"/>
       </w:pPr>
-      <w:bookmarkStart w:id="3" w:name="_Toc263011597"/>
+      <w:bookmarkStart w:id="3" w:name="_Toc263012209"/>
       <w:r>
         <w:t>run.all</w:t>
       </w:r>
@@ -2147,7 +2407,7 @@
       <w:pPr>
         <w:pStyle w:val="Heading2"/>
       </w:pPr>
-      <w:bookmarkStart w:id="4" w:name="_Toc263011598"/>
+      <w:bookmarkStart w:id="4" w:name="_Toc263012210"/>
       <w:r>
         <w:t>build.solution</w:t>
       </w:r>
@@ -2177,7 +2437,7 @@
       <w:pPr>
         <w:pStyle w:val="Heading2"/>
       </w:pPr>
-      <w:bookmarkStart w:id="5" w:name="_Toc263011599"/>
+      <w:bookmarkStart w:id="5" w:name="_Toc263012211"/>
       <w:r>
         <w:t>get.source.project</w:t>
       </w:r>
@@ -2207,7 +2467,7 @@
       <w:pPr>
         <w:pStyle w:val="Heading2"/>
       </w:pPr>
-      <w:bookmarkStart w:id="6" w:name="_Toc263011600"/>
+      <w:bookmarkStart w:id="6" w:name="_Toc263012212"/>
       <w:r>
         <w:t>build.init</w:t>
       </w:r>
@@ -2237,7 +2497,7 @@
       <w:pPr>
         <w:pStyle w:val="Heading2"/>
       </w:pPr>
-      <w:bookmarkStart w:id="7" w:name="_Toc263011601"/>
+      <w:bookmarkStart w:id="7" w:name="_Toc263012213"/>
       <w:r>
         <w:t>cleanup</w:t>
       </w:r>
@@ -2267,7 +2527,7 @@
       <w:pPr>
         <w:pStyle w:val="Heading2"/>
       </w:pPr>
-      <w:bookmarkStart w:id="8" w:name="_Toc263011602"/>
+      <w:bookmarkStart w:id="8" w:name="_Toc263012214"/>
       <w:r>
         <w:t>sleep</w:t>
       </w:r>
@@ -2297,7 +2557,7 @@
       <w:pPr>
         <w:pStyle w:val="Heading2"/>
       </w:pPr>
-      <w:bookmarkStart w:id="9" w:name="_Toc263011603"/>
+      <w:bookmarkStart w:id="9" w:name="_Toc263012215"/>
       <w:r>
         <w:t>send.mail</w:t>
       </w:r>
@@ -2327,7 +2587,7 @@
       <w:pPr>
         <w:pStyle w:val="Heading2"/>
       </w:pPr>
-      <w:bookmarkStart w:id="10" w:name="_Toc263011604"/>
+      <w:bookmarkStart w:id="10" w:name="_Toc263012216"/>
       <w:r>
         <w:t>test.unit</w:t>
       </w:r>
@@ -2357,7 +2617,7 @@
       <w:pPr>
         <w:pStyle w:val="Heading2"/>
       </w:pPr>
-      <w:bookmarkStart w:id="11" w:name="_Toc263011605"/>
+      <w:bookmarkStart w:id="11" w:name="_Toc263012217"/>
       <w:r>
         <w:t>set-framework-configuration</w:t>
       </w:r>
@@ -2387,7 +2647,7 @@
       <w:pPr>
         <w:pStyle w:val="Heading2"/>
       </w:pPr>
-      <w:bookmarkStart w:id="12" w:name="_Toc263011606"/>
+      <w:bookmarkStart w:id="12" w:name="_Toc263012218"/>
       <w:r>
         <w:t>set-net-3.5-framework-configuration</w:t>
       </w:r>
@@ -2416,24 +2676,65 @@
     <w:p>
       <w:pPr>
         <w:pStyle w:val="Heading1"/>
-      </w:pPr>
-      <w:bookmarkStart w:id="13" w:name="_Toc263011607"/>
+        <w:rPr>
+          <w:noProof/>
+        </w:rPr>
+      </w:pPr>
+      <w:bookmarkStart w:id="13" w:name="_Toc262125033"/>
+      <w:bookmarkStart w:id="14" w:name="_Toc263012219"/>
       <w:r>
-        <w:t>Thứ tự thực hiện chạy các target như sau:</w:t>
+        <w:rPr>
+          <w:noProof/>
+        </w:rPr>
+        <w:t>Build File bao gồm:</w:t>
       </w:r>
       <w:bookmarkEnd w:id="13"/>
+      <w:bookmarkEnd w:id="14"/>
+    </w:p>
+    <w:p>
+      <w:r>
+        <w:t>Script.build chứa script build. Bao gồm comment chi tiết.</w:t>
+      </w:r>
+    </w:p>
+    <w:p>
+      <w:pPr>
+        <w:pStyle w:val="Heading1"/>
+        <w:rPr>
+          <w:noProof/>
+          <w:lang w:val="vi-VN"/>
+        </w:rPr>
+      </w:pPr>
+      <w:bookmarkStart w:id="15" w:name="_Toc262125034"/>
+      <w:bookmarkStart w:id="16" w:name="_Toc263012220"/>
+      <w:r>
+        <w:rPr>
+          <w:noProof/>
+          <w:lang w:val="vi-VN"/>
+        </w:rPr>
+        <w:t>Các chức năng thực hiện:</w:t>
+      </w:r>
+      <w:bookmarkEnd w:id="15"/>
+      <w:bookmarkEnd w:id="16"/>
     </w:p>
     <w:p>
       <w:pPr>
         <w:pStyle w:val="ListParagraph"/>
         <w:numPr>
           <w:ilvl w:val="0"/>
-          <w:numId w:val="13"/>
+          <w:numId w:val="18"/>
         </w:numPr>
         <w:spacing w:line="360" w:lineRule="auto"/>
+        <w:rPr>
+          <w:rFonts w:ascii="Times New Roman" w:hAnsi="Times New Roman" w:cs="Times New Roman"/>
+          <w:noProof/>
+        </w:rPr>
       </w:pPr>
       <w:r>
-        <w:t>cleanup</w:t>
+        <w:rPr>
+          <w:rFonts w:ascii="Times New Roman" w:hAnsi="Times New Roman" w:cs="Times New Roman"/>
+          <w:noProof/>
+        </w:rPr>
+        <w:t>Thông báo thời gian checkout.</w:t>
       </w:r>
     </w:p>
     <w:p>
@@ -2441,12 +2742,20 @@
         <w:pStyle w:val="ListParagraph"/>
         <w:numPr>
           <w:ilvl w:val="0"/>
-          <w:numId w:val="13"/>
+          <w:numId w:val="18"/>
         </w:numPr>
         <w:spacing w:line="360" w:lineRule="auto"/>
+        <w:rPr>
+          <w:rFonts w:ascii="Times New Roman" w:hAnsi="Times New Roman" w:cs="Times New Roman"/>
+          <w:noProof/>
+        </w:rPr>
       </w:pPr>
       <w:r>
-        <w:t>build.init</w:t>
+        <w:rPr>
+          <w:rFonts w:ascii="Times New Roman" w:hAnsi="Times New Roman" w:cs="Times New Roman"/>
+          <w:noProof/>
+        </w:rPr>
+        <w:t>Checkout project từ thùng chứa.</w:t>
       </w:r>
     </w:p>
     <w:p>
@@ -2454,15 +2763,20 @@
         <w:pStyle w:val="ListParagraph"/>
         <w:numPr>
           <w:ilvl w:val="0"/>
-          <w:numId w:val="13"/>
+          <w:numId w:val="18"/>
         </w:numPr>
         <w:spacing w:line="360" w:lineRule="auto"/>
         <w:rPr>
-          <w:lang w:eastAsia="ko-KR"/>
+          <w:rFonts w:ascii="Times New Roman" w:hAnsi="Times New Roman" w:cs="Times New Roman"/>
+          <w:noProof/>
         </w:rPr>
       </w:pPr>
       <w:r>
-        <w:t>get.source.project</w:t>
+        <w:rPr>
+          <w:rFonts w:ascii="Times New Roman" w:hAnsi="Times New Roman" w:cs="Times New Roman"/>
+          <w:noProof/>
+        </w:rPr>
+        <w:t>Tạo thư mục chứa source và thư mục chứa project sau khi build.</w:t>
       </w:r>
     </w:p>
     <w:p>
@@ -2470,15 +2784,20 @@
         <w:pStyle w:val="ListParagraph"/>
         <w:numPr>
           <w:ilvl w:val="0"/>
-          <w:numId w:val="13"/>
+          <w:numId w:val="18"/>
         </w:numPr>
         <w:spacing w:line="360" w:lineRule="auto"/>
         <w:rPr>
-          <w:lang w:eastAsia="ko-KR"/>
+          <w:rFonts w:ascii="Times New Roman" w:hAnsi="Times New Roman" w:cs="Times New Roman"/>
+          <w:noProof/>
         </w:rPr>
       </w:pPr>
       <w:r>
-        <w:t>set-framework-configuration</w:t>
+        <w:rPr>
+          <w:rFonts w:ascii="Times New Roman" w:hAnsi="Times New Roman" w:cs="Times New Roman"/>
+          <w:noProof/>
+        </w:rPr>
+        <w:t>Uncompress project nếu project được nén lại.</w:t>
       </w:r>
     </w:p>
     <w:p>
@@ -2486,12 +2805,21 @@
         <w:pStyle w:val="ListParagraph"/>
         <w:numPr>
           <w:ilvl w:val="0"/>
-          <w:numId w:val="13"/>
+          <w:numId w:val="18"/>
         </w:numPr>
         <w:spacing w:line="360" w:lineRule="auto"/>
+        <w:rPr>
+          <w:rFonts w:ascii="Times New Roman" w:hAnsi="Times New Roman" w:cs="Times New Roman"/>
+          <w:noProof/>
+        </w:rPr>
       </w:pPr>
       <w:r>
-        <w:t>build.solution</w:t>
+        <w:rPr>
+          <w:rFonts w:ascii="Times New Roman" w:hAnsi="Times New Roman" w:cs="Times New Roman"/>
+          <w:noProof/>
+        </w:rPr>
+        <w:lastRenderedPageBreak/>
+        <w:t>Build project.</w:t>
       </w:r>
     </w:p>
     <w:p>
@@ -2499,15 +2827,20 @@
         <w:pStyle w:val="ListParagraph"/>
         <w:numPr>
           <w:ilvl w:val="0"/>
-          <w:numId w:val="13"/>
+          <w:numId w:val="18"/>
         </w:numPr>
         <w:spacing w:line="360" w:lineRule="auto"/>
         <w:rPr>
-          <w:lang w:eastAsia="ko-KR"/>
+          <w:rFonts w:ascii="Times New Roman" w:hAnsi="Times New Roman" w:cs="Times New Roman"/>
+          <w:noProof/>
         </w:rPr>
       </w:pPr>
       <w:r>
-        <w:t>test.unit</w:t>
+        <w:rPr>
+          <w:rFonts w:ascii="Times New Roman" w:hAnsi="Times New Roman" w:cs="Times New Roman"/>
+          <w:noProof/>
+        </w:rPr>
+        <w:t>Unit Test.</w:t>
       </w:r>
     </w:p>
     <w:p>
@@ -2515,114 +2848,413 @@
         <w:pStyle w:val="ListParagraph"/>
         <w:numPr>
           <w:ilvl w:val="0"/>
-          <w:numId w:val="13"/>
+          <w:numId w:val="18"/>
         </w:numPr>
         <w:spacing w:line="360" w:lineRule="auto"/>
         <w:rPr>
-          <w:lang w:eastAsia="ko-KR"/>
+          <w:rFonts w:ascii="Times New Roman" w:hAnsi="Times New Roman" w:cs="Times New Roman"/>
+          <w:noProof/>
         </w:rPr>
       </w:pPr>
       <w:r>
-        <w:lastRenderedPageBreak/>
-        <w:t>send.mail</w:t>
+        <w:rPr>
+          <w:rFonts w:ascii="Times New Roman" w:hAnsi="Times New Roman" w:cs="Times New Roman"/>
+          <w:noProof/>
+        </w:rPr>
+        <w:t>Build tự động trong khoảng thời gian nhất định.</w:t>
       </w:r>
     </w:p>
     <w:p>
       <w:pPr>
+        <w:pStyle w:val="Heading1"/>
+        <w:rPr>
+          <w:noProof/>
+          <w:lang w:val="vi-VN"/>
+        </w:rPr>
+      </w:pPr>
+      <w:bookmarkStart w:id="17" w:name="_Toc262125035"/>
+      <w:bookmarkStart w:id="18" w:name="_Toc263012221"/>
+      <w:r>
+        <w:rPr>
+          <w:noProof/>
+        </w:rPr>
+        <w:t>Quá trình thực thi:</w:t>
+      </w:r>
+      <w:bookmarkEnd w:id="17"/>
+      <w:bookmarkEnd w:id="18"/>
+    </w:p>
+    <w:p>
+      <w:pPr>
+        <w:rPr>
+          <w:noProof/>
+        </w:rPr>
+      </w:pPr>
+      <w:r>
+        <w:rPr>
+          <w:noProof/>
+        </w:rPr>
+        <w:t>Kiểm tra xem đã có thư mục source và build đã tạo chưa</w:t>
+      </w:r>
+    </w:p>
+    <w:p>
+      <w:pPr>
         <w:pStyle w:val="ListParagraph"/>
         <w:numPr>
           <w:ilvl w:val="0"/>
-          <w:numId w:val="13"/>
+          <w:numId w:val="19"/>
         </w:numPr>
         <w:spacing w:line="360" w:lineRule="auto"/>
         <w:rPr>
-          <w:lang w:eastAsia="ko-KR"/>
+          <w:rFonts w:ascii="Times New Roman" w:hAnsi="Times New Roman" w:cs="Times New Roman"/>
+          <w:noProof/>
         </w:rPr>
       </w:pPr>
       <w:r>
-        <w:t>sleep -&gt; sau đó gọi lại 1</w:t>
+        <w:rPr>
+          <w:rFonts w:ascii="Times New Roman" w:hAnsi="Times New Roman" w:cs="Times New Roman"/>
+          <w:noProof/>
+        </w:rPr>
+        <w:t>Nếu đã có thì xóa hai thư mục đó và tạo lại hai thư mục đó(Mục đích là tạo ra thư mục rỗng)</w:t>
       </w:r>
     </w:p>
     <w:p>
       <w:pPr>
-        <w:pStyle w:val="Heading1"/>
-      </w:pPr>
-      <w:bookmarkStart w:id="14" w:name="_Toc263011608"/>
+        <w:pStyle w:val="ListParagraph"/>
+        <w:numPr>
+          <w:ilvl w:val="0"/>
+          <w:numId w:val="19"/>
+        </w:numPr>
+        <w:spacing w:line="360" w:lineRule="auto"/>
+        <w:rPr>
+          <w:rFonts w:ascii="Times New Roman" w:hAnsi="Times New Roman" w:cs="Times New Roman"/>
+          <w:noProof/>
+        </w:rPr>
+      </w:pPr>
       <w:r>
-        <w:t>Cách chạy file script</w:t>
-      </w:r>
-      <w:bookmarkEnd w:id="14"/>
-    </w:p>
-    <w:p>
-      <w:pPr>
-        <w:rPr>
-          <w:lang w:eastAsia="ko-KR"/>
-        </w:rPr>
-      </w:pPr>
-      <w:r>
-        <w:rPr>
-          <w:lang w:eastAsia="ko-KR"/>
-        </w:rPr>
-        <w:t>Các bạn lấy file Nant ra ngoài delete các file .svn có trong thư mục Nant đi rồi chạy.</w:t>
+        <w:rPr>
+          <w:rFonts w:ascii="Times New Roman" w:hAnsi="Times New Roman" w:cs="Times New Roman"/>
+          <w:noProof/>
+        </w:rPr>
+        <w:t>Nếu chưa có thì tạo hai thư mục đó</w:t>
       </w:r>
     </w:p>
     <w:p>
       <w:pPr>
         <w:rPr>
-          <w:lang w:val="vi-VN" w:eastAsia="ko-KR"/>
+          <w:noProof/>
         </w:rPr>
       </w:pPr>
       <w:r>
         <w:rPr>
-          <w:lang w:eastAsia="ko-KR"/>
-        </w:rPr>
-        <w:t>V</w:t>
-      </w:r>
-      <w:r>
-        <w:rPr>
-          <w:lang w:eastAsia="ko-KR"/>
-        </w:rPr>
-        <w:t>ào th</w:t>
-      </w:r>
-      <w:r>
-        <w:rPr>
-          <w:lang w:val="vi-VN" w:eastAsia="ko-KR"/>
-        </w:rPr>
-        <w:t>ư mục Nant chứa file buildscript.build</w:t>
+          <w:noProof/>
+        </w:rPr>
+        <w:t>Tiến hành checkout project từ thùng chứa lưu trong thư mục source</w:t>
       </w:r>
     </w:p>
     <w:p>
       <w:pPr>
         <w:rPr>
-          <w:lang w:eastAsia="ko-KR"/>
+          <w:noProof/>
         </w:rPr>
       </w:pPr>
       <w:r>
         <w:rPr>
-          <w:lang w:eastAsia="ko-KR"/>
-        </w:rPr>
-        <w:t>C</w:t>
-      </w:r>
-      <w:r>
-        <w:rPr>
-          <w:lang w:eastAsia="ko-KR"/>
-        </w:rPr>
-        <w:t>hạy command  lên sử dụng lệnh : NAnt.exe  -buildfile:</w:t>
-      </w:r>
-      <w:r>
-        <w:t xml:space="preserve"> </w:t>
-      </w:r>
-      <w:r>
-        <w:rPr>
-          <w:lang w:eastAsia="ko-KR"/>
-        </w:rPr>
-        <w:t>buildscript.build</w:t>
+          <w:noProof/>
+        </w:rPr>
+        <w:t>Sau khi tiến hành checkout thành công sẽ tiến hành unzip project</w:t>
       </w:r>
     </w:p>
     <w:p>
       <w:pPr>
-        <w:pStyle w:val="ChapterTitle"/>
-      </w:pPr>
+        <w:rPr>
+          <w:noProof/>
+        </w:rPr>
+      </w:pPr>
+      <w:r>
+        <w:rPr>
+          <w:noProof/>
+        </w:rPr>
+        <w:t>Build project và lưu trữ project đã build vào thư mục build</w:t>
+      </w:r>
+    </w:p>
+    <w:p>
+      <w:pPr>
+        <w:rPr>
+          <w:noProof/>
+        </w:rPr>
+      </w:pPr>
+      <w:r>
+        <w:rPr>
+          <w:noProof/>
+        </w:rPr>
+        <w:t>Chạy Unit test</w:t>
+      </w:r>
+    </w:p>
+    <w:p>
+      <w:pPr>
+        <w:rPr>
+          <w:noProof/>
+        </w:rPr>
+      </w:pPr>
+      <w:r>
+        <w:rPr>
+          <w:noProof/>
+        </w:rPr>
+        <w:t>Sleep</w:t>
+      </w:r>
+    </w:p>
+    <w:p>
+      <w:pPr>
+        <w:rPr>
+          <w:noProof/>
+        </w:rPr>
+      </w:pPr>
+      <w:r>
+        <w:rPr>
+          <w:noProof/>
+        </w:rPr>
+        <w:t>Khởi động lại tiến trình sau khoảng thời gian định sẵn</w:t>
+      </w:r>
+    </w:p>
+    <w:p>
+      <w:pPr>
+        <w:pStyle w:val="ListParagraph"/>
+        <w:keepNext/>
+        <w:numPr>
+          <w:ilvl w:val="0"/>
+          <w:numId w:val="17"/>
+        </w:numPr>
+        <w:jc w:val="left"/>
+        <w:rPr>
+          <w:noProof/>
+          <w:sz w:val="20"/>
+          <w:lang w:val="en-US"/>
+        </w:rPr>
+      </w:pPr>
+      <w:r>
+        <w:rPr>
+          <w:noProof/>
+          <w:sz w:val="20"/>
+          <w:lang w:val="en-US"/>
+        </w:rPr>
+        <w:t>Việc build dừng nếu trong quá trình build xảy ra lỗi.</w:t>
+      </w:r>
+    </w:p>
+    <w:p>
+      <w:pPr>
+        <w:pStyle w:val="Heading1"/>
+        <w:rPr>
+          <w:noProof/>
+          <w:lang w:val="vi-VN"/>
+        </w:rPr>
+      </w:pPr>
+      <w:bookmarkStart w:id="19" w:name="_Toc262125036"/>
+      <w:bookmarkStart w:id="20" w:name="_Toc263012222"/>
+      <w:r>
+        <w:rPr>
+          <w:noProof/>
+        </w:rPr>
+        <w:t>Các công cụ cần thiết để thực thi:</w:t>
+      </w:r>
+      <w:bookmarkEnd w:id="19"/>
+      <w:bookmarkEnd w:id="20"/>
+    </w:p>
+    <w:p>
+      <w:pPr>
+        <w:rPr>
+          <w:noProof/>
+        </w:rPr>
+      </w:pPr>
+      <w:r>
+        <w:rPr>
+          <w:noProof/>
+        </w:rPr>
+        <w:t>Nant</w:t>
+      </w:r>
+    </w:p>
+    <w:p>
+      <w:pPr>
+        <w:rPr>
+          <w:noProof/>
+        </w:rPr>
+      </w:pPr>
+      <w:r>
+        <w:rPr>
+          <w:noProof/>
+        </w:rPr>
+        <w:t>SVN 1.5.5</w:t>
+      </w:r>
+    </w:p>
+    <w:p>
+      <w:pPr>
+        <w:rPr>
+          <w:noProof/>
+        </w:rPr>
+      </w:pPr>
+      <w:r>
+        <w:rPr>
+          <w:noProof/>
+        </w:rPr>
+        <w:t>Nunit 2.5.5</w:t>
+      </w:r>
+    </w:p>
+    <w:p>
+      <w:pPr>
+        <w:rPr>
+          <w:noProof/>
+        </w:rPr>
+      </w:pPr>
+      <w:r>
+        <w:rPr>
+          <w:noProof/>
+        </w:rPr>
+        <w:t>DotNET Framework 3.5</w:t>
+      </w:r>
+    </w:p>
+    <w:p>
+      <w:pPr>
+        <w:pStyle w:val="ListParagraph"/>
+        <w:keepNext/>
+        <w:numPr>
+          <w:ilvl w:val="0"/>
+          <w:numId w:val="16"/>
+        </w:numPr>
+        <w:jc w:val="left"/>
+        <w:rPr>
+          <w:noProof/>
+          <w:sz w:val="20"/>
+          <w:lang w:val="en-US"/>
+        </w:rPr>
+      </w:pPr>
+      <w:r>
+        <w:rPr>
+          <w:noProof/>
+          <w:sz w:val="20"/>
+          <w:lang w:val="en-US"/>
+        </w:rPr>
+        <w:t>Tất cả các công cụ đã được commit vào thùng chứa trừ DotNET Framework 3.5</w:t>
+      </w:r>
+    </w:p>
+    <w:p>
+      <w:pPr>
+        <w:pStyle w:val="Heading1"/>
+        <w:rPr>
+          <w:noProof/>
+          <w:lang w:val="vi-VN"/>
+        </w:rPr>
+      </w:pPr>
+      <w:bookmarkStart w:id="21" w:name="_Toc262125037"/>
+      <w:bookmarkStart w:id="22" w:name="_Toc263012223"/>
+      <w:r>
+        <w:rPr>
+          <w:noProof/>
+        </w:rPr>
+        <w:t xml:space="preserve">Hướng dẫn </w:t>
+      </w:r>
+      <w:r>
+        <w:t>build</w:t>
+      </w:r>
+      <w:r>
+        <w:rPr>
+          <w:noProof/>
+        </w:rPr>
+        <w:t xml:space="preserve"> từ command line:</w:t>
+      </w:r>
+      <w:bookmarkEnd w:id="21"/>
+      <w:bookmarkEnd w:id="22"/>
+    </w:p>
+    <w:p>
+      <w:pPr>
+        <w:rPr>
+          <w:noProof/>
+        </w:rPr>
+      </w:pPr>
+      <w:r>
+        <w:rPr>
+          <w:noProof/>
+        </w:rPr>
+        <w:t>Khởi động command line</w:t>
+      </w:r>
+    </w:p>
+    <w:p>
+      <w:pPr>
+        <w:rPr>
+          <w:noProof/>
+        </w:rPr>
+      </w:pPr>
+      <w:r>
+        <w:rPr>
+          <w:noProof/>
+        </w:rPr>
+        <w:t>Di chuyển đến thư mục chứa file Nant.exe</w:t>
+      </w:r>
+    </w:p>
+    <w:p>
+      <w:pPr>
+        <w:rPr>
+          <w:noProof/>
+        </w:rPr>
+      </w:pPr>
+      <w:r>
+        <w:rPr>
+          <w:noProof/>
+        </w:rPr>
+        <w:t>Thực hiện lệnh: Nant.exe –buildfile:&lt;path&gt; [enter]</w:t>
+      </w:r>
+    </w:p>
+    <w:p>
+      <w:pPr>
+        <w:rPr>
+          <w:noProof/>
+        </w:rPr>
+      </w:pPr>
+      <w:r>
+        <w:rPr>
+          <w:noProof/>
+        </w:rPr>
+        <w:t>Trong đó: &lt;path&gt; là đường dẫn đến file build</w:t>
+      </w:r>
+    </w:p>
+    <w:p>
+      <w:pPr>
+        <w:pStyle w:val="ListParagraph"/>
+        <w:keepNext/>
+        <w:numPr>
+          <w:ilvl w:val="0"/>
+          <w:numId w:val="16"/>
+        </w:numPr>
+        <w:jc w:val="left"/>
+        <w:rPr>
+          <w:noProof/>
+          <w:sz w:val="20"/>
+        </w:rPr>
+      </w:pPr>
+      <w:r>
+        <w:rPr>
+          <w:noProof/>
+          <w:sz w:val="20"/>
+        </w:rPr>
+        <w:t>Thông thường đặt file build tại thư mục chứa tập tin Nant.exe khi đó lệnh trong command line sẽ là:</w:t>
+      </w:r>
+    </w:p>
+    <w:p>
+      <w:pPr>
+        <w:pStyle w:val="ListParagraph"/>
+        <w:keepNext/>
+        <w:ind w:left="1440"/>
+        <w:rPr>
+          <w:noProof/>
+          <w:sz w:val="20"/>
+        </w:rPr>
+      </w:pPr>
+      <w:r>
+        <w:rPr>
+          <w:noProof/>
+          <w:sz w:val="20"/>
+          <w:lang w:val="en-US"/>
+        </w:rPr>
+        <w:t>Nant.exe –buildfile:&lt;tên file build&gt; [enter]</w:t>
+      </w:r>
     </w:p>
     <w:sectPr>
       <w:headerReference w:type="default" r:id="rId9"/>
@@ -2745,10 +3377,349 @@
 <file path=word/numbering.xml><?xml version="1.0" encoding="utf-8"?>
 <w:numbering xmlns:ve="http://schemas.openxmlformats.org/markup-compatibility/2006" xmlns:o="urn:schemas-microsoft-com:office:office" xmlns:r="http://schemas.openxmlformats.org/officeDocument/2006/relationships" xmlns:m="http://schemas.openxmlformats.org/officeDocument/2006/math" xmlns:v="urn:schemas-microsoft-com:vml" xmlns:wp="http://schemas.openxmlformats.org/drawingml/2006/wordprocessingDrawing" xmlns:w10="urn:schemas-microsoft-com:office:word" xmlns:w="http://schemas.openxmlformats.org/wordprocessingml/2006/main" xmlns:wne="http://schemas.microsoft.com/office/word/2006/wordml">
   <w:abstractNum w:abstractNumId="0">
+    <w:nsid w:val="01710830"/>
+    <w:multiLevelType w:val="hybridMultilevel"/>
+    <w:tmpl w:val="7DDE4A5C"/>
+    <w:lvl w:ilvl="0" w:tplc="0409000B">
+      <w:start w:val="1"/>
+      <w:numFmt w:val="bullet"/>
+      <w:lvlText w:val=""/>
+      <w:lvlJc w:val="left"/>
+      <w:pPr>
+        <w:ind w:left="1440" w:hanging="360"/>
+      </w:pPr>
+      <w:rPr>
+        <w:rFonts w:ascii="Wingdings" w:hAnsi="Wingdings" w:hint="default"/>
+      </w:rPr>
+    </w:lvl>
+    <w:lvl w:ilvl="1" w:tplc="04090003" w:tentative="1">
+      <w:start w:val="1"/>
+      <w:numFmt w:val="bullet"/>
+      <w:lvlText w:val="o"/>
+      <w:lvlJc w:val="left"/>
+      <w:pPr>
+        <w:ind w:left="2160" w:hanging="360"/>
+      </w:pPr>
+      <w:rPr>
+        <w:rFonts w:ascii="Courier New" w:hAnsi="Courier New" w:cs="Courier New" w:hint="default"/>
+      </w:rPr>
+    </w:lvl>
+    <w:lvl w:ilvl="2" w:tplc="04090005" w:tentative="1">
+      <w:start w:val="1"/>
+      <w:numFmt w:val="bullet"/>
+      <w:lvlText w:val=""/>
+      <w:lvlJc w:val="left"/>
+      <w:pPr>
+        <w:ind w:left="2880" w:hanging="360"/>
+      </w:pPr>
+      <w:rPr>
+        <w:rFonts w:ascii="Wingdings" w:hAnsi="Wingdings" w:hint="default"/>
+      </w:rPr>
+    </w:lvl>
+    <w:lvl w:ilvl="3" w:tplc="04090001" w:tentative="1">
+      <w:start w:val="1"/>
+      <w:numFmt w:val="bullet"/>
+      <w:lvlText w:val=""/>
+      <w:lvlJc w:val="left"/>
+      <w:pPr>
+        <w:ind w:left="3600" w:hanging="360"/>
+      </w:pPr>
+      <w:rPr>
+        <w:rFonts w:ascii="Symbol" w:hAnsi="Symbol" w:hint="default"/>
+      </w:rPr>
+    </w:lvl>
+    <w:lvl w:ilvl="4" w:tplc="04090003" w:tentative="1">
+      <w:start w:val="1"/>
+      <w:numFmt w:val="bullet"/>
+      <w:lvlText w:val="o"/>
+      <w:lvlJc w:val="left"/>
+      <w:pPr>
+        <w:ind w:left="4320" w:hanging="360"/>
+      </w:pPr>
+      <w:rPr>
+        <w:rFonts w:ascii="Courier New" w:hAnsi="Courier New" w:cs="Courier New" w:hint="default"/>
+      </w:rPr>
+    </w:lvl>
+    <w:lvl w:ilvl="5" w:tplc="04090005" w:tentative="1">
+      <w:start w:val="1"/>
+      <w:numFmt w:val="bullet"/>
+      <w:lvlText w:val=""/>
+      <w:lvlJc w:val="left"/>
+      <w:pPr>
+        <w:ind w:left="5040" w:hanging="360"/>
+      </w:pPr>
+      <w:rPr>
+        <w:rFonts w:ascii="Wingdings" w:hAnsi="Wingdings" w:hint="default"/>
+      </w:rPr>
+    </w:lvl>
+    <w:lvl w:ilvl="6" w:tplc="04090001" w:tentative="1">
+      <w:start w:val="1"/>
+      <w:numFmt w:val="bullet"/>
+      <w:lvlText w:val=""/>
+      <w:lvlJc w:val="left"/>
+      <w:pPr>
+        <w:ind w:left="5760" w:hanging="360"/>
+      </w:pPr>
+      <w:rPr>
+        <w:rFonts w:ascii="Symbol" w:hAnsi="Symbol" w:hint="default"/>
+      </w:rPr>
+    </w:lvl>
+    <w:lvl w:ilvl="7" w:tplc="04090003" w:tentative="1">
+      <w:start w:val="1"/>
+      <w:numFmt w:val="bullet"/>
+      <w:lvlText w:val="o"/>
+      <w:lvlJc w:val="left"/>
+      <w:pPr>
+        <w:ind w:left="6480" w:hanging="360"/>
+      </w:pPr>
+      <w:rPr>
+        <w:rFonts w:ascii="Courier New" w:hAnsi="Courier New" w:cs="Courier New" w:hint="default"/>
+      </w:rPr>
+    </w:lvl>
+    <w:lvl w:ilvl="8" w:tplc="04090005" w:tentative="1">
+      <w:start w:val="1"/>
+      <w:numFmt w:val="bullet"/>
+      <w:lvlText w:val=""/>
+      <w:lvlJc w:val="left"/>
+      <w:pPr>
+        <w:ind w:left="7200" w:hanging="360"/>
+      </w:pPr>
+      <w:rPr>
+        <w:rFonts w:ascii="Wingdings" w:hAnsi="Wingdings" w:hint="default"/>
+      </w:rPr>
+    </w:lvl>
+  </w:abstractNum>
+  <w:abstractNum w:abstractNumId="1">
+    <w:nsid w:val="02C56B80"/>
+    <w:multiLevelType w:val="hybridMultilevel"/>
+    <w:tmpl w:val="ADBEC0B2"/>
+    <w:lvl w:ilvl="0" w:tplc="6532AC2C">
+      <w:start w:val="1"/>
+      <w:numFmt w:val="bullet"/>
+      <w:lvlText w:val=""/>
+      <w:lvlJc w:val="left"/>
+      <w:pPr>
+        <w:ind w:left="1440" w:hanging="360"/>
+      </w:pPr>
+      <w:rPr>
+        <w:rFonts w:ascii="Wingdings" w:eastAsiaTheme="minorHAnsi" w:hAnsi="Wingdings" w:cstheme="minorBidi" w:hint="default"/>
+      </w:rPr>
+    </w:lvl>
+    <w:lvl w:ilvl="1" w:tplc="04090003" w:tentative="1">
+      <w:start w:val="1"/>
+      <w:numFmt w:val="bullet"/>
+      <w:lvlText w:val="o"/>
+      <w:lvlJc w:val="left"/>
+      <w:pPr>
+        <w:ind w:left="2160" w:hanging="360"/>
+      </w:pPr>
+      <w:rPr>
+        <w:rFonts w:ascii="Courier New" w:hAnsi="Courier New" w:cs="Courier New" w:hint="default"/>
+      </w:rPr>
+    </w:lvl>
+    <w:lvl w:ilvl="2" w:tplc="04090005" w:tentative="1">
+      <w:start w:val="1"/>
+      <w:numFmt w:val="bullet"/>
+      <w:lvlText w:val=""/>
+      <w:lvlJc w:val="left"/>
+      <w:pPr>
+        <w:ind w:left="2880" w:hanging="360"/>
+      </w:pPr>
+      <w:rPr>
+        <w:rFonts w:ascii="Wingdings" w:hAnsi="Wingdings" w:hint="default"/>
+      </w:rPr>
+    </w:lvl>
+    <w:lvl w:ilvl="3" w:tplc="04090001" w:tentative="1">
+      <w:start w:val="1"/>
+      <w:numFmt w:val="bullet"/>
+      <w:lvlText w:val=""/>
+      <w:lvlJc w:val="left"/>
+      <w:pPr>
+        <w:ind w:left="3600" w:hanging="360"/>
+      </w:pPr>
+      <w:rPr>
+        <w:rFonts w:ascii="Symbol" w:hAnsi="Symbol" w:hint="default"/>
+      </w:rPr>
+    </w:lvl>
+    <w:lvl w:ilvl="4" w:tplc="04090003" w:tentative="1">
+      <w:start w:val="1"/>
+      <w:numFmt w:val="bullet"/>
+      <w:lvlText w:val="o"/>
+      <w:lvlJc w:val="left"/>
+      <w:pPr>
+        <w:ind w:left="4320" w:hanging="360"/>
+      </w:pPr>
+      <w:rPr>
+        <w:rFonts w:ascii="Courier New" w:hAnsi="Courier New" w:cs="Courier New" w:hint="default"/>
+      </w:rPr>
+    </w:lvl>
+    <w:lvl w:ilvl="5" w:tplc="04090005" w:tentative="1">
+      <w:start w:val="1"/>
+      <w:numFmt w:val="bullet"/>
+      <w:lvlText w:val=""/>
+      <w:lvlJc w:val="left"/>
+      <w:pPr>
+        <w:ind w:left="5040" w:hanging="360"/>
+      </w:pPr>
+      <w:rPr>
+        <w:rFonts w:ascii="Wingdings" w:hAnsi="Wingdings" w:hint="default"/>
+      </w:rPr>
+    </w:lvl>
+    <w:lvl w:ilvl="6" w:tplc="04090001" w:tentative="1">
+      <w:start w:val="1"/>
+      <w:numFmt w:val="bullet"/>
+      <w:lvlText w:val=""/>
+      <w:lvlJc w:val="left"/>
+      <w:pPr>
+        <w:ind w:left="5760" w:hanging="360"/>
+      </w:pPr>
+      <w:rPr>
+        <w:rFonts w:ascii="Symbol" w:hAnsi="Symbol" w:hint="default"/>
+      </w:rPr>
+    </w:lvl>
+    <w:lvl w:ilvl="7" w:tplc="04090003" w:tentative="1">
+      <w:start w:val="1"/>
+      <w:numFmt w:val="bullet"/>
+      <w:lvlText w:val="o"/>
+      <w:lvlJc w:val="left"/>
+      <w:pPr>
+        <w:ind w:left="6480" w:hanging="360"/>
+      </w:pPr>
+      <w:rPr>
+        <w:rFonts w:ascii="Courier New" w:hAnsi="Courier New" w:cs="Courier New" w:hint="default"/>
+      </w:rPr>
+    </w:lvl>
+    <w:lvl w:ilvl="8" w:tplc="04090005" w:tentative="1">
+      <w:start w:val="1"/>
+      <w:numFmt w:val="bullet"/>
+      <w:lvlText w:val=""/>
+      <w:lvlJc w:val="left"/>
+      <w:pPr>
+        <w:ind w:left="7200" w:hanging="360"/>
+      </w:pPr>
+      <w:rPr>
+        <w:rFonts w:ascii="Wingdings" w:hAnsi="Wingdings" w:hint="default"/>
+      </w:rPr>
+    </w:lvl>
+  </w:abstractNum>
+  <w:abstractNum w:abstractNumId="2">
+    <w:nsid w:val="07197CC2"/>
+    <w:multiLevelType w:val="hybridMultilevel"/>
+    <w:tmpl w:val="32E4C3CE"/>
+    <w:lvl w:ilvl="0">
+      <w:start w:val="1"/>
+      <w:numFmt w:val="bullet"/>
+      <w:lvlText w:val="-"/>
+      <w:lvlJc w:val="left"/>
+      <w:pPr>
+        <w:ind w:left="1080" w:hanging="360"/>
+      </w:pPr>
+      <w:rPr>
+        <w:rFonts w:ascii="Arial" w:eastAsiaTheme="minorHAnsi" w:hAnsi="Arial" w:cs="Arial" w:hint="default"/>
+      </w:rPr>
+    </w:lvl>
+    <w:lvl w:ilvl="1" w:tentative="1">
+      <w:start w:val="1"/>
+      <w:numFmt w:val="bullet"/>
+      <w:lvlText w:val="o"/>
+      <w:lvlJc w:val="left"/>
+      <w:pPr>
+        <w:ind w:left="1800" w:hanging="360"/>
+      </w:pPr>
+      <w:rPr>
+        <w:rFonts w:ascii="Courier New" w:hAnsi="Courier New" w:cs="Courier New" w:hint="default"/>
+      </w:rPr>
+    </w:lvl>
+    <w:lvl w:ilvl="2" w:tentative="1">
+      <w:start w:val="1"/>
+      <w:numFmt w:val="bullet"/>
+      <w:lvlText w:val=""/>
+      <w:lvlJc w:val="left"/>
+      <w:pPr>
+        <w:ind w:left="2520" w:hanging="360"/>
+      </w:pPr>
+      <w:rPr>
+        <w:rFonts w:ascii="Wingdings" w:hAnsi="Wingdings" w:hint="default"/>
+      </w:rPr>
+    </w:lvl>
+    <w:lvl w:ilvl="3" w:tentative="1">
+      <w:start w:val="1"/>
+      <w:numFmt w:val="bullet"/>
+      <w:lvlText w:val=""/>
+      <w:lvlJc w:val="left"/>
+      <w:pPr>
+        <w:ind w:left="3240" w:hanging="360"/>
+      </w:pPr>
+      <w:rPr>
+        <w:rFonts w:ascii="Symbol" w:hAnsi="Symbol" w:hint="default"/>
+      </w:rPr>
+    </w:lvl>
+    <w:lvl w:ilvl="4" w:tentative="1">
+      <w:start w:val="1"/>
+      <w:numFmt w:val="bullet"/>
+      <w:lvlText w:val="o"/>
+      <w:lvlJc w:val="left"/>
+      <w:pPr>
+        <w:ind w:left="3960" w:hanging="360"/>
+      </w:pPr>
+      <w:rPr>
+        <w:rFonts w:ascii="Courier New" w:hAnsi="Courier New" w:cs="Courier New" w:hint="default"/>
+      </w:rPr>
+    </w:lvl>
+    <w:lvl w:ilvl="5" w:tentative="1">
+      <w:start w:val="1"/>
+      <w:numFmt w:val="bullet"/>
+      <w:lvlText w:val=""/>
+      <w:lvlJc w:val="left"/>
+      <w:pPr>
+        <w:ind w:left="4680" w:hanging="360"/>
+      </w:pPr>
+      <w:rPr>
+        <w:rFonts w:ascii="Wingdings" w:hAnsi="Wingdings" w:hint="default"/>
+      </w:rPr>
+    </w:lvl>
+    <w:lvl w:ilvl="6" w:tentative="1">
+      <w:start w:val="1"/>
+      <w:numFmt w:val="bullet"/>
+      <w:lvlText w:val=""/>
+      <w:lvlJc w:val="left"/>
+      <w:pPr>
+        <w:ind w:left="5400" w:hanging="360"/>
+      </w:pPr>
+      <w:rPr>
+        <w:rFonts w:ascii="Symbol" w:hAnsi="Symbol" w:hint="default"/>
+      </w:rPr>
+    </w:lvl>
+    <w:lvl w:ilvl="7" w:tentative="1">
+      <w:start w:val="1"/>
+      <w:numFmt w:val="bullet"/>
+      <w:lvlText w:val="o"/>
+      <w:lvlJc w:val="left"/>
+      <w:pPr>
+        <w:ind w:left="6120" w:hanging="360"/>
+      </w:pPr>
+      <w:rPr>
+        <w:rFonts w:ascii="Courier New" w:hAnsi="Courier New" w:cs="Courier New" w:hint="default"/>
+      </w:rPr>
+    </w:lvl>
+    <w:lvl w:ilvl="8" w:tentative="1">
+      <w:start w:val="1"/>
+      <w:numFmt w:val="bullet"/>
+      <w:lvlText w:val=""/>
+      <w:lvlJc w:val="left"/>
+      <w:pPr>
+        <w:ind w:left="6840" w:hanging="360"/>
+      </w:pPr>
+      <w:rPr>
+        <w:rFonts w:ascii="Wingdings" w:hAnsi="Wingdings" w:hint="default"/>
+      </w:rPr>
+    </w:lvl>
+  </w:abstractNum>
+  <w:abstractNum w:abstractNumId="3">
     <w:nsid w:val="0BBA10DD"/>
     <w:multiLevelType w:val="hybridMultilevel"/>
     <w:tmpl w:val="BE20893A"/>
-    <w:lvl w:ilvl="0" w:tplc="76AE783A">
+    <w:lvl w:ilvl="0" w:tplc="0C1E3D8A">
       <w:numFmt w:val="bullet"/>
       <w:lvlText w:val="-"/>
       <w:lvlJc w:val="left"/>
@@ -2856,11 +3827,11 @@
       </w:rPr>
     </w:lvl>
   </w:abstractNum>
-  <w:abstractNum w:abstractNumId="1">
+  <w:abstractNum w:abstractNumId="4">
     <w:nsid w:val="0C380257"/>
     <w:multiLevelType w:val="hybridMultilevel"/>
     <w:tmpl w:val="378C6CB6"/>
-    <w:lvl w:ilvl="0" w:tplc="043A9B8E">
+    <w:lvl w:ilvl="0">
       <w:numFmt w:val="bullet"/>
       <w:lvlText w:val="-"/>
       <w:lvlJc w:val="left"/>
@@ -2871,7 +3842,7 @@
         <w:rFonts w:ascii="Calibri" w:eastAsia="Calibri" w:hAnsi="Calibri" w:cs="Times New Roman" w:hint="default"/>
       </w:rPr>
     </w:lvl>
-    <w:lvl w:ilvl="1" w:tplc="04090003" w:tentative="1">
+    <w:lvl w:ilvl="1" w:tentative="1">
       <w:start w:val="1"/>
       <w:numFmt w:val="bullet"/>
       <w:lvlText w:val="o"/>
@@ -2883,7 +3854,7 @@
         <w:rFonts w:ascii="Courier New" w:hAnsi="Courier New" w:cs="Courier New" w:hint="default"/>
       </w:rPr>
     </w:lvl>
-    <w:lvl w:ilvl="2" w:tplc="04090005" w:tentative="1">
+    <w:lvl w:ilvl="2" w:tentative="1">
       <w:start w:val="1"/>
       <w:numFmt w:val="bullet"/>
       <w:lvlText w:val=""/>
@@ -2895,7 +3866,7 @@
         <w:rFonts w:ascii="Wingdings" w:hAnsi="Wingdings" w:hint="default"/>
       </w:rPr>
     </w:lvl>
-    <w:lvl w:ilvl="3" w:tplc="04090001" w:tentative="1">
+    <w:lvl w:ilvl="3" w:tentative="1">
       <w:start w:val="1"/>
       <w:numFmt w:val="bullet"/>
       <w:lvlText w:val=""/>
@@ -2907,7 +3878,7 @@
         <w:rFonts w:ascii="Symbol" w:hAnsi="Symbol" w:hint="default"/>
       </w:rPr>
     </w:lvl>
-    <w:lvl w:ilvl="4" w:tplc="04090003" w:tentative="1">
+    <w:lvl w:ilvl="4" w:tentative="1">
       <w:start w:val="1"/>
       <w:numFmt w:val="bullet"/>
       <w:lvlText w:val="o"/>
@@ -2919,7 +3890,7 @@
         <w:rFonts w:ascii="Courier New" w:hAnsi="Courier New" w:cs="Courier New" w:hint="default"/>
       </w:rPr>
     </w:lvl>
-    <w:lvl w:ilvl="5" w:tplc="04090005" w:tentative="1">
+    <w:lvl w:ilvl="5" w:tentative="1">
       <w:start w:val="1"/>
       <w:numFmt w:val="bullet"/>
       <w:lvlText w:val=""/>
@@ -2931,7 +3902,7 @@
         <w:rFonts w:ascii="Wingdings" w:hAnsi="Wingdings" w:hint="default"/>
       </w:rPr>
     </w:lvl>
-    <w:lvl w:ilvl="6" w:tplc="04090001" w:tentative="1">
+    <w:lvl w:ilvl="6" w:tentative="1">
       <w:start w:val="1"/>
       <w:numFmt w:val="bullet"/>
       <w:lvlText w:val=""/>
@@ -2943,7 +3914,7 @@
         <w:rFonts w:ascii="Symbol" w:hAnsi="Symbol" w:hint="default"/>
       </w:rPr>
     </w:lvl>
-    <w:lvl w:ilvl="7" w:tplc="04090003" w:tentative="1">
+    <w:lvl w:ilvl="7" w:tentative="1">
       <w:start w:val="1"/>
       <w:numFmt w:val="bullet"/>
       <w:lvlText w:val="o"/>
@@ -2955,7 +3926,7 @@
         <w:rFonts w:ascii="Courier New" w:hAnsi="Courier New" w:cs="Courier New" w:hint="default"/>
       </w:rPr>
     </w:lvl>
-    <w:lvl w:ilvl="8" w:tplc="04090005" w:tentative="1">
+    <w:lvl w:ilvl="8" w:tentative="1">
       <w:start w:val="1"/>
       <w:numFmt w:val="bullet"/>
       <w:lvlText w:val=""/>
@@ -2968,11 +3939,11 @@
       </w:rPr>
     </w:lvl>
   </w:abstractNum>
-  <w:abstractNum w:abstractNumId="2">
+  <w:abstractNum w:abstractNumId="5">
     <w:nsid w:val="12282FDC"/>
     <w:multiLevelType w:val="hybridMultilevel"/>
     <w:tmpl w:val="B3B49E16"/>
-    <w:lvl w:ilvl="0" w:tplc="0409000F">
+    <w:lvl w:ilvl="0" w:tplc="76AE783A">
       <w:start w:val="1"/>
       <w:numFmt w:val="decimal"/>
       <w:lvlText w:val="%1."/>
@@ -2981,7 +3952,7 @@
         <w:ind w:left="1440" w:hanging="360"/>
       </w:pPr>
     </w:lvl>
-    <w:lvl w:ilvl="1" w:tplc="04090019" w:tentative="1">
+    <w:lvl w:ilvl="1" w:tplc="04090003" w:tentative="1">
       <w:start w:val="1"/>
       <w:numFmt w:val="lowerLetter"/>
       <w:lvlText w:val="%2."/>
@@ -2990,7 +3961,7 @@
         <w:ind w:left="2160" w:hanging="360"/>
       </w:pPr>
     </w:lvl>
-    <w:lvl w:ilvl="2" w:tplc="0409001B" w:tentative="1">
+    <w:lvl w:ilvl="2" w:tplc="04090005" w:tentative="1">
       <w:start w:val="1"/>
       <w:numFmt w:val="lowerRoman"/>
       <w:lvlText w:val="%3."/>
@@ -2999,7 +3970,7 @@
         <w:ind w:left="2880" w:hanging="180"/>
       </w:pPr>
     </w:lvl>
-    <w:lvl w:ilvl="3" w:tplc="0409000F" w:tentative="1">
+    <w:lvl w:ilvl="3" w:tplc="04090001" w:tentative="1">
       <w:start w:val="1"/>
       <w:numFmt w:val="decimal"/>
       <w:lvlText w:val="%4."/>
@@ -3008,7 +3979,7 @@
         <w:ind w:left="3600" w:hanging="360"/>
       </w:pPr>
     </w:lvl>
-    <w:lvl w:ilvl="4" w:tplc="04090019" w:tentative="1">
+    <w:lvl w:ilvl="4" w:tplc="04090003" w:tentative="1">
       <w:start w:val="1"/>
       <w:numFmt w:val="lowerLetter"/>
       <w:lvlText w:val="%5."/>
@@ -3017,7 +3988,7 @@
         <w:ind w:left="4320" w:hanging="360"/>
       </w:pPr>
     </w:lvl>
-    <w:lvl w:ilvl="5" w:tplc="0409001B" w:tentative="1">
+    <w:lvl w:ilvl="5" w:tplc="04090005" w:tentative="1">
       <w:start w:val="1"/>
       <w:numFmt w:val="lowerRoman"/>
       <w:lvlText w:val="%6."/>
@@ -3026,7 +3997,7 @@
         <w:ind w:left="5040" w:hanging="180"/>
       </w:pPr>
     </w:lvl>
-    <w:lvl w:ilvl="6" w:tplc="0409000F" w:tentative="1">
+    <w:lvl w:ilvl="6" w:tplc="04090001" w:tentative="1">
       <w:start w:val="1"/>
       <w:numFmt w:val="decimal"/>
       <w:lvlText w:val="%7."/>
@@ -3035,7 +4006,7 @@
         <w:ind w:left="5760" w:hanging="360"/>
       </w:pPr>
     </w:lvl>
-    <w:lvl w:ilvl="7" w:tplc="04090019" w:tentative="1">
+    <w:lvl w:ilvl="7" w:tplc="04090003" w:tentative="1">
       <w:start w:val="1"/>
       <w:numFmt w:val="lowerLetter"/>
       <w:lvlText w:val="%8."/>
@@ -3044,7 +4015,7 @@
         <w:ind w:left="6480" w:hanging="360"/>
       </w:pPr>
     </w:lvl>
-    <w:lvl w:ilvl="8" w:tplc="0409001B" w:tentative="1">
+    <w:lvl w:ilvl="8" w:tplc="04090005" w:tentative="1">
       <w:start w:val="1"/>
       <w:numFmt w:val="lowerRoman"/>
       <w:lvlText w:val="%9."/>
@@ -3054,11 +4025,11 @@
       </w:pPr>
     </w:lvl>
   </w:abstractNum>
-  <w:abstractNum w:abstractNumId="3">
+  <w:abstractNum w:abstractNumId="6">
     <w:nsid w:val="13D91FDE"/>
     <w:multiLevelType w:val="hybridMultilevel"/>
     <w:tmpl w:val="DE1A0A74"/>
-    <w:lvl w:ilvl="0" w:tplc="95A8C714">
+    <w:lvl w:ilvl="0" w:tplc="043A9B8E">
       <w:numFmt w:val="bullet"/>
       <w:lvlText w:val="-"/>
       <w:lvlJc w:val="left"/>
@@ -3166,11 +4137,11 @@
       </w:rPr>
     </w:lvl>
   </w:abstractNum>
-  <w:abstractNum w:abstractNumId="4">
+  <w:abstractNum w:abstractNumId="7">
     <w:nsid w:val="14E60219"/>
     <w:multiLevelType w:val="hybridMultilevel"/>
     <w:tmpl w:val="94FAD92E"/>
-    <w:lvl w:ilvl="0" w:tplc="A6E07980">
+    <w:lvl w:ilvl="0" w:tplc="0409000F">
       <w:numFmt w:val="bullet"/>
       <w:lvlText w:val="-"/>
       <w:lvlJc w:val="left"/>
@@ -3181,7 +4152,7 @@
         <w:rFonts w:ascii="Calibri" w:eastAsia="Calibri" w:hAnsi="Calibri" w:cs="Times New Roman" w:hint="default"/>
       </w:rPr>
     </w:lvl>
-    <w:lvl w:ilvl="1" w:tplc="04090003" w:tentative="1">
+    <w:lvl w:ilvl="1" w:tplc="04090019" w:tentative="1">
       <w:start w:val="1"/>
       <w:numFmt w:val="bullet"/>
       <w:lvlText w:val="o"/>
@@ -3193,7 +4164,7 @@
         <w:rFonts w:ascii="Courier New" w:hAnsi="Courier New" w:cs="Courier New" w:hint="default"/>
       </w:rPr>
     </w:lvl>
-    <w:lvl w:ilvl="2" w:tplc="04090005" w:tentative="1">
+    <w:lvl w:ilvl="2" w:tplc="0409001B" w:tentative="1">
       <w:start w:val="1"/>
       <w:numFmt w:val="bullet"/>
       <w:lvlText w:val=""/>
@@ -3205,7 +4176,7 @@
         <w:rFonts w:ascii="Wingdings" w:hAnsi="Wingdings" w:hint="default"/>
       </w:rPr>
     </w:lvl>
-    <w:lvl w:ilvl="3" w:tplc="04090001" w:tentative="1">
+    <w:lvl w:ilvl="3" w:tplc="0409000F" w:tentative="1">
       <w:start w:val="1"/>
       <w:numFmt w:val="bullet"/>
       <w:lvlText w:val=""/>
@@ -3217,7 +4188,7 @@
         <w:rFonts w:ascii="Symbol" w:hAnsi="Symbol" w:hint="default"/>
       </w:rPr>
     </w:lvl>
-    <w:lvl w:ilvl="4" w:tplc="04090003" w:tentative="1">
+    <w:lvl w:ilvl="4" w:tplc="04090019" w:tentative="1">
       <w:start w:val="1"/>
       <w:numFmt w:val="bullet"/>
       <w:lvlText w:val="o"/>
@@ -3229,7 +4200,7 @@
         <w:rFonts w:ascii="Courier New" w:hAnsi="Courier New" w:cs="Courier New" w:hint="default"/>
       </w:rPr>
     </w:lvl>
-    <w:lvl w:ilvl="5" w:tplc="04090005" w:tentative="1">
+    <w:lvl w:ilvl="5" w:tplc="0409001B" w:tentative="1">
       <w:start w:val="1"/>
       <w:numFmt w:val="bullet"/>
       <w:lvlText w:val=""/>
@@ -3241,7 +4212,7 @@
         <w:rFonts w:ascii="Wingdings" w:hAnsi="Wingdings" w:hint="default"/>
       </w:rPr>
     </w:lvl>
-    <w:lvl w:ilvl="6" w:tplc="04090001" w:tentative="1">
+    <w:lvl w:ilvl="6" w:tplc="0409000F" w:tentative="1">
       <w:start w:val="1"/>
       <w:numFmt w:val="bullet"/>
       <w:lvlText w:val=""/>
@@ -3253,7 +4224,7 @@
         <w:rFonts w:ascii="Symbol" w:hAnsi="Symbol" w:hint="default"/>
       </w:rPr>
     </w:lvl>
-    <w:lvl w:ilvl="7" w:tplc="04090003" w:tentative="1">
+    <w:lvl w:ilvl="7" w:tplc="04090019" w:tentative="1">
       <w:start w:val="1"/>
       <w:numFmt w:val="bullet"/>
       <w:lvlText w:val="o"/>
@@ -3265,7 +4236,7 @@
         <w:rFonts w:ascii="Courier New" w:hAnsi="Courier New" w:cs="Courier New" w:hint="default"/>
       </w:rPr>
     </w:lvl>
-    <w:lvl w:ilvl="8" w:tplc="04090005" w:tentative="1">
+    <w:lvl w:ilvl="8" w:tplc="0409001B" w:tentative="1">
       <w:start w:val="1"/>
       <w:numFmt w:val="bullet"/>
       <w:lvlText w:val=""/>
@@ -3278,11 +4249,11 @@
       </w:rPr>
     </w:lvl>
   </w:abstractNum>
-  <w:abstractNum w:abstractNumId="5">
+  <w:abstractNum w:abstractNumId="8">
     <w:nsid w:val="3F0845EF"/>
     <w:multiLevelType w:val="hybridMultilevel"/>
     <w:tmpl w:val="F65480E2"/>
-    <w:lvl w:ilvl="0" w:tplc="BEFC82DC">
+    <w:lvl w:ilvl="0" w:tplc="95A8C714">
       <w:start w:val="1"/>
       <w:numFmt w:val="bullet"/>
       <w:pStyle w:val="bullet"/>
@@ -3392,11 +4363,11 @@
       </w:rPr>
     </w:lvl>
   </w:abstractNum>
-  <w:abstractNum w:abstractNumId="6">
+  <w:abstractNum w:abstractNumId="9">
     <w:nsid w:val="3F9446BB"/>
     <w:multiLevelType w:val="hybridMultilevel"/>
     <w:tmpl w:val="E97CCB9A"/>
-    <w:lvl w:ilvl="0" w:tplc="255A32AA">
+    <w:lvl w:ilvl="0" w:tplc="A6E07980">
       <w:numFmt w:val="bullet"/>
       <w:lvlText w:val="-"/>
       <w:lvlJc w:val="left"/>
@@ -3504,11 +4475,100 @@
       </w:rPr>
     </w:lvl>
   </w:abstractNum>
-  <w:abstractNum w:abstractNumId="7">
+  <w:abstractNum w:abstractNumId="10">
+    <w:nsid w:val="3FE90ED9"/>
+    <w:multiLevelType w:val="hybridMultilevel"/>
+    <w:tmpl w:val="B0C056F8"/>
+    <w:lvl w:ilvl="0" w:tplc="BEFC82DC">
+      <w:start w:val="1"/>
+      <w:numFmt w:val="decimal"/>
+      <w:lvlText w:val="%1."/>
+      <w:lvlJc w:val="left"/>
+      <w:pPr>
+        <w:ind w:left="1080" w:hanging="360"/>
+      </w:pPr>
+      <w:rPr>
+        <w:rFonts w:hint="default"/>
+      </w:rPr>
+    </w:lvl>
+    <w:lvl w:ilvl="1" w:tplc="04090003" w:tentative="1">
+      <w:start w:val="1"/>
+      <w:numFmt w:val="lowerLetter"/>
+      <w:lvlText w:val="%2."/>
+      <w:lvlJc w:val="left"/>
+      <w:pPr>
+        <w:ind w:left="1800" w:hanging="360"/>
+      </w:pPr>
+    </w:lvl>
+    <w:lvl w:ilvl="2" w:tplc="04090005" w:tentative="1">
+      <w:start w:val="1"/>
+      <w:numFmt w:val="lowerRoman"/>
+      <w:lvlText w:val="%3."/>
+      <w:lvlJc w:val="right"/>
+      <w:pPr>
+        <w:ind w:left="2520" w:hanging="180"/>
+      </w:pPr>
+    </w:lvl>
+    <w:lvl w:ilvl="3" w:tplc="04090001" w:tentative="1">
+      <w:start w:val="1"/>
+      <w:numFmt w:val="decimal"/>
+      <w:lvlText w:val="%4."/>
+      <w:lvlJc w:val="left"/>
+      <w:pPr>
+        <w:ind w:left="3240" w:hanging="360"/>
+      </w:pPr>
+    </w:lvl>
+    <w:lvl w:ilvl="4" w:tplc="04090003" w:tentative="1">
+      <w:start w:val="1"/>
+      <w:numFmt w:val="lowerLetter"/>
+      <w:lvlText w:val="%5."/>
+      <w:lvlJc w:val="left"/>
+      <w:pPr>
+        <w:ind w:left="3960" w:hanging="360"/>
+      </w:pPr>
+    </w:lvl>
+    <w:lvl w:ilvl="5" w:tplc="04090005" w:tentative="1">
+      <w:start w:val="1"/>
+      <w:numFmt w:val="lowerRoman"/>
+      <w:lvlText w:val="%6."/>
+      <w:lvlJc w:val="right"/>
+      <w:pPr>
+        <w:ind w:left="4680" w:hanging="180"/>
+      </w:pPr>
+    </w:lvl>
+    <w:lvl w:ilvl="6" w:tplc="04090001" w:tentative="1">
+      <w:start w:val="1"/>
+      <w:numFmt w:val="decimal"/>
+      <w:lvlText w:val="%7."/>
+      <w:lvlJc w:val="left"/>
+      <w:pPr>
+        <w:ind w:left="5400" w:hanging="360"/>
+      </w:pPr>
+    </w:lvl>
+    <w:lvl w:ilvl="7" w:tplc="04090003" w:tentative="1">
+      <w:start w:val="1"/>
+      <w:numFmt w:val="lowerLetter"/>
+      <w:lvlText w:val="%8."/>
+      <w:lvlJc w:val="left"/>
+      <w:pPr>
+        <w:ind w:left="6120" w:hanging="360"/>
+      </w:pPr>
+    </w:lvl>
+    <w:lvl w:ilvl="8" w:tplc="04090005" w:tentative="1">
+      <w:start w:val="1"/>
+      <w:numFmt w:val="lowerRoman"/>
+      <w:lvlText w:val="%9."/>
+      <w:lvlJc w:val="right"/>
+      <w:pPr>
+        <w:ind w:left="6840" w:hanging="180"/>
+      </w:pPr>
+    </w:lvl>
+  </w:abstractNum>
+  <w:abstractNum w:abstractNumId="11">
     <w:nsid w:val="42667EFF"/>
     <w:multiLevelType w:val="hybridMultilevel"/>
     <w:tmpl w:val="F008057C"/>
-    <w:lvl w:ilvl="0" w:tplc="EF16DE76">
+    <w:lvl w:ilvl="0" w:tplc="255A32AA">
       <w:numFmt w:val="bullet"/>
       <w:lvlText w:val="-"/>
       <w:lvlJc w:val="left"/>
@@ -3616,11 +4676,11 @@
       </w:rPr>
     </w:lvl>
   </w:abstractNum>
-  <w:abstractNum w:abstractNumId="8">
+  <w:abstractNum w:abstractNumId="12">
     <w:nsid w:val="4E974AE5"/>
     <w:multiLevelType w:val="hybridMultilevel"/>
     <w:tmpl w:val="3B744EA0"/>
-    <w:lvl w:ilvl="0" w:tplc="7130B480">
+    <w:lvl w:ilvl="0" w:tplc="FBB637A2">
       <w:numFmt w:val="bullet"/>
       <w:lvlText w:val="-"/>
       <w:lvlJc w:val="left"/>
@@ -3631,7 +4691,7 @@
         <w:rFonts w:ascii="Calibri" w:eastAsia="Calibri" w:hAnsi="Calibri" w:cs="Times New Roman" w:hint="default"/>
       </w:rPr>
     </w:lvl>
-    <w:lvl w:ilvl="1" w:tplc="04090003" w:tentative="1">
+    <w:lvl w:ilvl="1" w:tplc="04090019" w:tentative="1">
       <w:start w:val="1"/>
       <w:numFmt w:val="bullet"/>
       <w:lvlText w:val="o"/>
@@ -3643,7 +4703,7 @@
         <w:rFonts w:ascii="Courier New" w:hAnsi="Courier New" w:cs="Courier New" w:hint="default"/>
       </w:rPr>
     </w:lvl>
-    <w:lvl w:ilvl="2" w:tplc="04090005" w:tentative="1">
+    <w:lvl w:ilvl="2" w:tplc="0409001B" w:tentative="1">
       <w:start w:val="1"/>
       <w:numFmt w:val="bullet"/>
       <w:lvlText w:val=""/>
@@ -3655,7 +4715,7 @@
         <w:rFonts w:ascii="Wingdings" w:hAnsi="Wingdings" w:hint="default"/>
       </w:rPr>
     </w:lvl>
-    <w:lvl w:ilvl="3" w:tplc="04090001" w:tentative="1">
+    <w:lvl w:ilvl="3" w:tplc="0409000F" w:tentative="1">
       <w:start w:val="1"/>
       <w:numFmt w:val="bullet"/>
       <w:lvlText w:val=""/>
@@ -3667,7 +4727,7 @@
         <w:rFonts w:ascii="Symbol" w:hAnsi="Symbol" w:hint="default"/>
       </w:rPr>
     </w:lvl>
-    <w:lvl w:ilvl="4" w:tplc="04090003" w:tentative="1">
+    <w:lvl w:ilvl="4" w:tplc="04090019" w:tentative="1">
       <w:start w:val="1"/>
       <w:numFmt w:val="bullet"/>
       <w:lvlText w:val="o"/>
@@ -3679,7 +4739,7 @@
         <w:rFonts w:ascii="Courier New" w:hAnsi="Courier New" w:cs="Courier New" w:hint="default"/>
       </w:rPr>
     </w:lvl>
-    <w:lvl w:ilvl="5" w:tplc="04090005" w:tentative="1">
+    <w:lvl w:ilvl="5" w:tplc="0409001B" w:tentative="1">
       <w:start w:val="1"/>
       <w:numFmt w:val="bullet"/>
       <w:lvlText w:val=""/>
@@ -3691,7 +4751,7 @@
         <w:rFonts w:ascii="Wingdings" w:hAnsi="Wingdings" w:hint="default"/>
       </w:rPr>
     </w:lvl>
-    <w:lvl w:ilvl="6" w:tplc="04090001" w:tentative="1">
+    <w:lvl w:ilvl="6" w:tplc="0409000F" w:tentative="1">
       <w:start w:val="1"/>
       <w:numFmt w:val="bullet"/>
       <w:lvlText w:val=""/>
@@ -3703,7 +4763,7 @@
         <w:rFonts w:ascii="Symbol" w:hAnsi="Symbol" w:hint="default"/>
       </w:rPr>
     </w:lvl>
-    <w:lvl w:ilvl="7" w:tplc="04090003" w:tentative="1">
+    <w:lvl w:ilvl="7" w:tplc="04090019" w:tentative="1">
       <w:start w:val="1"/>
       <w:numFmt w:val="bullet"/>
       <w:lvlText w:val="o"/>
@@ -3715,7 +4775,7 @@
         <w:rFonts w:ascii="Courier New" w:hAnsi="Courier New" w:cs="Courier New" w:hint="default"/>
       </w:rPr>
     </w:lvl>
-    <w:lvl w:ilvl="8" w:tplc="04090005" w:tentative="1">
+    <w:lvl w:ilvl="8" w:tplc="0409001B" w:tentative="1">
       <w:start w:val="1"/>
       <w:numFmt w:val="bullet"/>
       <w:lvlText w:val=""/>
@@ -3728,11 +4788,11 @@
       </w:rPr>
     </w:lvl>
   </w:abstractNum>
-  <w:abstractNum w:abstractNumId="9">
+  <w:abstractNum w:abstractNumId="13">
     <w:nsid w:val="55C06D22"/>
     <w:multiLevelType w:val="hybridMultilevel"/>
     <w:tmpl w:val="CA26B3DC"/>
-    <w:lvl w:ilvl="0" w:tplc="838E57C6">
+    <w:lvl w:ilvl="0" w:tplc="EF16DE76">
       <w:numFmt w:val="bullet"/>
       <w:lvlText w:val="-"/>
       <w:lvlJc w:val="left"/>
@@ -3840,7 +4900,7 @@
       </w:rPr>
     </w:lvl>
   </w:abstractNum>
-  <w:abstractNum w:abstractNumId="10">
+  <w:abstractNum w:abstractNumId="14">
     <w:nsid w:val="591245F2"/>
     <w:multiLevelType w:val="multilevel"/>
     <w:tmpl w:val="04090025"/>
@@ -3935,11 +4995,11 @@
       </w:pPr>
     </w:lvl>
   </w:abstractNum>
-  <w:abstractNum w:abstractNumId="11">
+  <w:abstractNum w:abstractNumId="15">
     <w:nsid w:val="5C2D7529"/>
     <w:multiLevelType w:val="hybridMultilevel"/>
     <w:tmpl w:val="1F94BA3A"/>
-    <w:lvl w:ilvl="0" w:tplc="911EC87E">
+    <w:lvl w:ilvl="0" w:tplc="838E57C6">
       <w:numFmt w:val="bullet"/>
       <w:lvlText w:val="-"/>
       <w:lvlJc w:val="left"/>
@@ -4047,11 +5107,237 @@
       </w:rPr>
     </w:lvl>
   </w:abstractNum>
-  <w:abstractNum w:abstractNumId="12">
+  <w:abstractNum w:abstractNumId="16">
+    <w:nsid w:val="666F6E87"/>
+    <w:multiLevelType w:val="hybridMultilevel"/>
+    <w:tmpl w:val="0BBA4710"/>
+    <w:lvl w:ilvl="0" w:tplc="0409000B">
+      <w:start w:val="1"/>
+      <w:numFmt w:val="bullet"/>
+      <w:lvlText w:val=""/>
+      <w:lvlJc w:val="left"/>
+      <w:pPr>
+        <w:ind w:left="1440" w:hanging="360"/>
+      </w:pPr>
+      <w:rPr>
+        <w:rFonts w:ascii="Wingdings" w:hAnsi="Wingdings" w:hint="default"/>
+      </w:rPr>
+    </w:lvl>
+    <w:lvl w:ilvl="1" w:tplc="04090003" w:tentative="1">
+      <w:start w:val="1"/>
+      <w:numFmt w:val="bullet"/>
+      <w:lvlText w:val="o"/>
+      <w:lvlJc w:val="left"/>
+      <w:pPr>
+        <w:ind w:left="2160" w:hanging="360"/>
+      </w:pPr>
+      <w:rPr>
+        <w:rFonts w:ascii="Courier New" w:hAnsi="Courier New" w:cs="Courier New" w:hint="default"/>
+      </w:rPr>
+    </w:lvl>
+    <w:lvl w:ilvl="2" w:tplc="04090005" w:tentative="1">
+      <w:start w:val="1"/>
+      <w:numFmt w:val="bullet"/>
+      <w:lvlText w:val=""/>
+      <w:lvlJc w:val="left"/>
+      <w:pPr>
+        <w:ind w:left="2880" w:hanging="360"/>
+      </w:pPr>
+      <w:rPr>
+        <w:rFonts w:ascii="Wingdings" w:hAnsi="Wingdings" w:hint="default"/>
+      </w:rPr>
+    </w:lvl>
+    <w:lvl w:ilvl="3" w:tplc="04090001" w:tentative="1">
+      <w:start w:val="1"/>
+      <w:numFmt w:val="bullet"/>
+      <w:lvlText w:val=""/>
+      <w:lvlJc w:val="left"/>
+      <w:pPr>
+        <w:ind w:left="3600" w:hanging="360"/>
+      </w:pPr>
+      <w:rPr>
+        <w:rFonts w:ascii="Symbol" w:hAnsi="Symbol" w:hint="default"/>
+      </w:rPr>
+    </w:lvl>
+    <w:lvl w:ilvl="4" w:tplc="04090003" w:tentative="1">
+      <w:start w:val="1"/>
+      <w:numFmt w:val="bullet"/>
+      <w:lvlText w:val="o"/>
+      <w:lvlJc w:val="left"/>
+      <w:pPr>
+        <w:ind w:left="4320" w:hanging="360"/>
+      </w:pPr>
+      <w:rPr>
+        <w:rFonts w:ascii="Courier New" w:hAnsi="Courier New" w:cs="Courier New" w:hint="default"/>
+      </w:rPr>
+    </w:lvl>
+    <w:lvl w:ilvl="5" w:tplc="04090005" w:tentative="1">
+      <w:start w:val="1"/>
+      <w:numFmt w:val="bullet"/>
+      <w:lvlText w:val=""/>
+      <w:lvlJc w:val="left"/>
+      <w:pPr>
+        <w:ind w:left="5040" w:hanging="360"/>
+      </w:pPr>
+      <w:rPr>
+        <w:rFonts w:ascii="Wingdings" w:hAnsi="Wingdings" w:hint="default"/>
+      </w:rPr>
+    </w:lvl>
+    <w:lvl w:ilvl="6" w:tplc="04090001" w:tentative="1">
+      <w:start w:val="1"/>
+      <w:numFmt w:val="bullet"/>
+      <w:lvlText w:val=""/>
+      <w:lvlJc w:val="left"/>
+      <w:pPr>
+        <w:ind w:left="5760" w:hanging="360"/>
+      </w:pPr>
+      <w:rPr>
+        <w:rFonts w:ascii="Symbol" w:hAnsi="Symbol" w:hint="default"/>
+      </w:rPr>
+    </w:lvl>
+    <w:lvl w:ilvl="7" w:tplc="04090003" w:tentative="1">
+      <w:start w:val="1"/>
+      <w:numFmt w:val="bullet"/>
+      <w:lvlText w:val="o"/>
+      <w:lvlJc w:val="left"/>
+      <w:pPr>
+        <w:ind w:left="6480" w:hanging="360"/>
+      </w:pPr>
+      <w:rPr>
+        <w:rFonts w:ascii="Courier New" w:hAnsi="Courier New" w:cs="Courier New" w:hint="default"/>
+      </w:rPr>
+    </w:lvl>
+    <w:lvl w:ilvl="8" w:tplc="04090005" w:tentative="1">
+      <w:start w:val="1"/>
+      <w:numFmt w:val="bullet"/>
+      <w:lvlText w:val=""/>
+      <w:lvlJc w:val="left"/>
+      <w:pPr>
+        <w:ind w:left="7200" w:hanging="360"/>
+      </w:pPr>
+      <w:rPr>
+        <w:rFonts w:ascii="Wingdings" w:hAnsi="Wingdings" w:hint="default"/>
+      </w:rPr>
+    </w:lvl>
+  </w:abstractNum>
+  <w:abstractNum w:abstractNumId="17">
+    <w:nsid w:val="68432377"/>
+    <w:multiLevelType w:val="hybridMultilevel"/>
+    <w:tmpl w:val="80BAC744"/>
+    <w:lvl w:ilvl="0">
+      <w:start w:val="1"/>
+      <w:numFmt w:val="bullet"/>
+      <w:lvlText w:val=""/>
+      <w:lvlJc w:val="left"/>
+      <w:pPr>
+        <w:ind w:left="1440" w:hanging="360"/>
+      </w:pPr>
+      <w:rPr>
+        <w:rFonts w:ascii="Wingdings" w:eastAsiaTheme="minorHAnsi" w:hAnsi="Wingdings" w:cstheme="minorBidi" w:hint="default"/>
+      </w:rPr>
+    </w:lvl>
+    <w:lvl w:ilvl="1" w:tentative="1">
+      <w:start w:val="1"/>
+      <w:numFmt w:val="bullet"/>
+      <w:lvlText w:val="o"/>
+      <w:lvlJc w:val="left"/>
+      <w:pPr>
+        <w:ind w:left="2160" w:hanging="360"/>
+      </w:pPr>
+      <w:rPr>
+        <w:rFonts w:ascii="Courier New" w:hAnsi="Courier New" w:cs="Courier New" w:hint="default"/>
+      </w:rPr>
+    </w:lvl>
+    <w:lvl w:ilvl="2" w:tentative="1">
+      <w:start w:val="1"/>
+      <w:numFmt w:val="bullet"/>
+      <w:lvlText w:val=""/>
+      <w:lvlJc w:val="left"/>
+      <w:pPr>
+        <w:ind w:left="2880" w:hanging="360"/>
+      </w:pPr>
+      <w:rPr>
+        <w:rFonts w:ascii="Wingdings" w:hAnsi="Wingdings" w:hint="default"/>
+      </w:rPr>
+    </w:lvl>
+    <w:lvl w:ilvl="3" w:tentative="1">
+      <w:start w:val="1"/>
+      <w:numFmt w:val="bullet"/>
+      <w:lvlText w:val=""/>
+      <w:lvlJc w:val="left"/>
+      <w:pPr>
+        <w:ind w:left="3600" w:hanging="360"/>
+      </w:pPr>
+      <w:rPr>
+        <w:rFonts w:ascii="Symbol" w:hAnsi="Symbol" w:hint="default"/>
+      </w:rPr>
+    </w:lvl>
+    <w:lvl w:ilvl="4" w:tentative="1">
+      <w:start w:val="1"/>
+      <w:numFmt w:val="bullet"/>
+      <w:lvlText w:val="o"/>
+      <w:lvlJc w:val="left"/>
+      <w:pPr>
+        <w:ind w:left="4320" w:hanging="360"/>
+      </w:pPr>
+      <w:rPr>
+        <w:rFonts w:ascii="Courier New" w:hAnsi="Courier New" w:cs="Courier New" w:hint="default"/>
+      </w:rPr>
+    </w:lvl>
+    <w:lvl w:ilvl="5" w:tentative="1">
+      <w:start w:val="1"/>
+      <w:numFmt w:val="bullet"/>
+      <w:lvlText w:val=""/>
+      <w:lvlJc w:val="left"/>
+      <w:pPr>
+        <w:ind w:left="5040" w:hanging="360"/>
+      </w:pPr>
+      <w:rPr>
+        <w:rFonts w:ascii="Wingdings" w:hAnsi="Wingdings" w:hint="default"/>
+      </w:rPr>
+    </w:lvl>
+    <w:lvl w:ilvl="6" w:tentative="1">
+      <w:start w:val="1"/>
+      <w:numFmt w:val="bullet"/>
+      <w:lvlText w:val=""/>
+      <w:lvlJc w:val="left"/>
+      <w:pPr>
+        <w:ind w:left="5760" w:hanging="360"/>
+      </w:pPr>
+      <w:rPr>
+        <w:rFonts w:ascii="Symbol" w:hAnsi="Symbol" w:hint="default"/>
+      </w:rPr>
+    </w:lvl>
+    <w:lvl w:ilvl="7" w:tentative="1">
+      <w:start w:val="1"/>
+      <w:numFmt w:val="bullet"/>
+      <w:lvlText w:val="o"/>
+      <w:lvlJc w:val="left"/>
+      <w:pPr>
+        <w:ind w:left="6480" w:hanging="360"/>
+      </w:pPr>
+      <w:rPr>
+        <w:rFonts w:ascii="Courier New" w:hAnsi="Courier New" w:cs="Courier New" w:hint="default"/>
+      </w:rPr>
+    </w:lvl>
+    <w:lvl w:ilvl="8" w:tentative="1">
+      <w:start w:val="1"/>
+      <w:numFmt w:val="bullet"/>
+      <w:lvlText w:val=""/>
+      <w:lvlJc w:val="left"/>
+      <w:pPr>
+        <w:ind w:left="7200" w:hanging="360"/>
+      </w:pPr>
+      <w:rPr>
+        <w:rFonts w:ascii="Wingdings" w:hAnsi="Wingdings" w:hint="default"/>
+      </w:rPr>
+    </w:lvl>
+  </w:abstractNum>
+  <w:abstractNum w:abstractNumId="18">
     <w:nsid w:val="6CD149C9"/>
     <w:multiLevelType w:val="hybridMultilevel"/>
     <w:tmpl w:val="24AC4B8E"/>
-    <w:lvl w:ilvl="0" w:tplc="1D744144">
+    <w:lvl w:ilvl="0" w:tplc="98768A2E">
       <w:numFmt w:val="bullet"/>
       <w:lvlText w:val="-"/>
       <w:lvlJc w:val="left"/>
@@ -4160,43 +5446,61 @@
     </w:lvl>
   </w:abstractNum>
   <w:num w:numId="1">
+    <w:abstractNumId w:val="8"/>
+  </w:num>
+  <w:num w:numId="2">
+    <w:abstractNumId w:val="18"/>
+  </w:num>
+  <w:num w:numId="3">
+    <w:abstractNumId w:val="7"/>
+  </w:num>
+  <w:num w:numId="4">
+    <w:abstractNumId w:val="4"/>
+  </w:num>
+  <w:num w:numId="5">
+    <w:abstractNumId w:val="3"/>
+  </w:num>
+  <w:num w:numId="6">
+    <w:abstractNumId w:val="13"/>
+  </w:num>
+  <w:num w:numId="7">
+    <w:abstractNumId w:val="15"/>
+  </w:num>
+  <w:num w:numId="8">
+    <w:abstractNumId w:val="6"/>
+  </w:num>
+  <w:num w:numId="9">
+    <w:abstractNumId w:val="12"/>
+  </w:num>
+  <w:num w:numId="10">
+    <w:abstractNumId w:val="11"/>
+  </w:num>
+  <w:num w:numId="11">
+    <w:abstractNumId w:val="9"/>
+  </w:num>
+  <w:num w:numId="12">
+    <w:abstractNumId w:val="14"/>
+  </w:num>
+  <w:num w:numId="13">
     <w:abstractNumId w:val="5"/>
   </w:num>
-  <w:num w:numId="2">
-    <w:abstractNumId w:val="12"/>
+  <w:num w:numId="14">
+    <w:abstractNumId w:val="10"/>
   </w:num>
-  <w:num w:numId="3">
-    <w:abstractNumId w:val="4"/>
+  <w:num w:numId="15">
+    <w:abstractNumId w:val="2"/>
   </w:num>
-  <w:num w:numId="4">
+  <w:num w:numId="16">
     <w:abstractNumId w:val="1"/>
   </w:num>
-  <w:num w:numId="5">
+  <w:num w:numId="17">
+    <w:abstractNumId w:val="17"/>
+  </w:num>
+  <w:num w:numId="18">
     <w:abstractNumId w:val="0"/>
   </w:num>
-  <w:num w:numId="6">
-    <w:abstractNumId w:val="9"/>
-  </w:num>
-  <w:num w:numId="7">
-    <w:abstractNumId w:val="11"/>
-  </w:num>
-  <w:num w:numId="8">
-    <w:abstractNumId w:val="3"/>
-  </w:num>
-  <w:num w:numId="9">
-    <w:abstractNumId w:val="8"/>
-  </w:num>
-  <w:num w:numId="10">
-    <w:abstractNumId w:val="7"/>
-  </w:num>
-  <w:num w:numId="11">
-    <w:abstractNumId w:val="6"/>
-  </w:num>
-  <w:num w:numId="12">
-    <w:abstractNumId w:val="10"/>
-  </w:num>
-  <w:num w:numId="13">
-    <w:abstractNumId w:val="2"/>
+  <w:num w:numId="19">
+    <w:abstractNumId w:val="16"/>
   </w:num>
   <w:numIdMacAtCleanup w:val="13"/>
 </w:numbering>

</xml_diff>